<commit_message>
nmv 21 11 2025
</commit_message>
<xml_diff>
--- a/TS-Kramam/TS-1.6/TS 1.6 Tamil Krama Paatam Corrections.docx
+++ b/TS-Kramam/TS-1.6/TS 1.6 Tamil Krama Paatam Corrections.docx
@@ -1,7 +1,928 @@
 
 <file path=word/document.xml><?xml version="1.0" encoding="utf-8"?>
-<w:document xmlns:wpc="http://schemas.microsoft.com/office/word/2010/wordprocessingCanvas" xmlns:cx="http://schemas.microsoft.com/office/drawing/2014/chartex" xmlns:cx1="http://schemas.microsoft.com/office/drawing/2015/9/8/chartex" xmlns:cx2="http://schemas.microsoft.com/office/drawing/2015/10/21/chartex" xmlns:cx3="http://schemas.microsoft.com/office/drawing/2016/5/9/chartex" xmlns:cx4="http://schemas.microsoft.com/office/drawing/2016/5/10/chartex" xmlns:cx5="http://schemas.microsoft.com/office/drawing/2016/5/11/chartex" xmlns:cx6="http://schemas.microsoft.com/office/drawing/2016/5/12/chartex" xmlns:cx7="http://schemas.microsoft.com/office/drawing/2016/5/13/chartex" xmlns:cx8="http://schemas.microsoft.com/office/drawing/2016/5/14/chartex" xmlns:mc="http://schemas.openxmlformats.org/markup-compatibility/2006" xmlns:aink="http://schemas.microsoft.com/office/drawing/2016/ink" xmlns:am3d="http://schemas.microsoft.com/office/drawing/2017/model3d" xmlns:o="urn:schemas-microsoft-com:office:office" xmlns:oel="http://schemas.microsoft.com/office/2019/extlst" xmlns:r="http://schemas.openxmlformats.org/officeDocument/2006/relationships" xmlns:m="http://schemas.openxmlformats.org/officeDocument/2006/math" xmlns:v="urn:schemas-microsoft-com:vml" xmlns:wp14="http://schemas.microsoft.com/office/word/2010/wordprocessingDrawing" xmlns:wp="http://schemas.openxmlformats.org/drawingml/2006/wordprocessingDrawing" xmlns:w10="urn:schemas-microsoft-com:office:word" xmlns:w="http://schemas.openxmlformats.org/wordprocessingml/2006/main" xmlns:w14="http://schemas.microsoft.com/office/word/2010/wordml" xmlns:w15="http://schemas.microsoft.com/office/word/2012/wordml" xmlns:w16cex="http://schemas.microsoft.com/office/word/2018/wordml/cex" xmlns:w16cid="http://schemas.microsoft.com/office/word/2016/wordml/cid" xmlns:w16="http://schemas.microsoft.com/office/word/2018/wordml" xmlns:w16sdtdh="http://schemas.microsoft.com/office/word/2020/wordml/sdtdatahash" xmlns:w16se="http://schemas.microsoft.com/office/word/2015/wordml/symex" xmlns:wpg="http://schemas.microsoft.com/office/word/2010/wordprocessingGroup" xmlns:wpi="http://schemas.microsoft.com/office/word/2010/wordprocessingInk" xmlns:wne="http://schemas.microsoft.com/office/word/2006/wordml" xmlns:wps="http://schemas.microsoft.com/office/word/2010/wordprocessingShape" mc:Ignorable="w14 w15 w16se w16cid w16 w16cex w16sdtdh wp14">
+<w:document xmlns:wpc="http://schemas.microsoft.com/office/word/2010/wordprocessingCanvas" xmlns:cx="http://schemas.microsoft.com/office/drawing/2014/chartex" xmlns:cx1="http://schemas.microsoft.com/office/drawing/2015/9/8/chartex" xmlns:cx2="http://schemas.microsoft.com/office/drawing/2015/10/21/chartex" xmlns:cx3="http://schemas.microsoft.com/office/drawing/2016/5/9/chartex" xmlns:cx4="http://schemas.microsoft.com/office/drawing/2016/5/10/chartex" xmlns:cx5="http://schemas.microsoft.com/office/drawing/2016/5/11/chartex" xmlns:cx6="http://schemas.microsoft.com/office/drawing/2016/5/12/chartex" xmlns:cx7="http://schemas.microsoft.com/office/drawing/2016/5/13/chartex" xmlns:cx8="http://schemas.microsoft.com/office/drawing/2016/5/14/chartex" xmlns:mc="http://schemas.openxmlformats.org/markup-compatibility/2006" xmlns:aink="http://schemas.microsoft.com/office/drawing/2016/ink" xmlns:am3d="http://schemas.microsoft.com/office/drawing/2017/model3d" xmlns:o="urn:schemas-microsoft-com:office:office" xmlns:oel="http://schemas.microsoft.com/office/2019/extlst" xmlns:r="http://schemas.openxmlformats.org/officeDocument/2006/relationships" xmlns:m="http://schemas.openxmlformats.org/officeDocument/2006/math" xmlns:v="urn:schemas-microsoft-com:vml" xmlns:wp14="http://schemas.microsoft.com/office/word/2010/wordprocessingDrawing" xmlns:wp="http://schemas.openxmlformats.org/drawingml/2006/wordprocessingDrawing" xmlns:w10="urn:schemas-microsoft-com:office:word" xmlns:w="http://schemas.openxmlformats.org/wordprocessingml/2006/main" xmlns:w14="http://schemas.microsoft.com/office/word/2010/wordml" xmlns:w15="http://schemas.microsoft.com/office/word/2012/wordml" xmlns:w16cex="http://schemas.microsoft.com/office/word/2018/wordml/cex" xmlns:w16cid="http://schemas.microsoft.com/office/word/2016/wordml/cid" xmlns:w16="http://schemas.microsoft.com/office/word/2018/wordml" xmlns:w16du="http://schemas.microsoft.com/office/word/2023/wordml/word16du" xmlns:w16sdtdh="http://schemas.microsoft.com/office/word/2020/wordml/sdtdatahash" xmlns:w16sdtfl="http://schemas.microsoft.com/office/word/2024/wordml/sdtformatlock" xmlns:w16se="http://schemas.microsoft.com/office/word/2015/wordml/symex" xmlns:wpg="http://schemas.microsoft.com/office/word/2010/wordprocessingGroup" xmlns:wpi="http://schemas.microsoft.com/office/word/2010/wordprocessingInk" xmlns:wne="http://schemas.microsoft.com/office/word/2006/wordml" xmlns:wps="http://schemas.microsoft.com/office/word/2010/wordprocessingShape" mc:Ignorable="w14 w15 w16se w16cid w16 w16cex w16sdtdh w16sdtfl w16du wp14">
   <w:body>
+    <w:p>
+      <w:pPr>
+        <w:jc w:val="center"/>
+        <w:rPr>
+          <w:b/>
+          <w:bCs/>
+          <w:sz w:val="32"/>
+          <w:szCs w:val="32"/>
+          <w:u w:val="single"/>
+        </w:rPr>
+      </w:pPr>
+      <w:r>
+        <w:rPr>
+          <w:b/>
+          <w:bCs/>
+          <w:sz w:val="32"/>
+          <w:szCs w:val="32"/>
+          <w:u w:val="single"/>
+        </w:rPr>
+        <w:t xml:space="preserve">TS Krama Paatam – TS 1.6 </w:t>
+      </w:r>
+      <w:r>
+        <w:rPr>
+          <w:b/>
+          <w:bCs/>
+          <w:sz w:val="32"/>
+          <w:szCs w:val="32"/>
+          <w:u w:val="single"/>
+        </w:rPr>
+        <w:t>Tamil</w:t>
+      </w:r>
+      <w:r>
+        <w:rPr>
+          <w:b/>
+          <w:bCs/>
+          <w:sz w:val="32"/>
+          <w:szCs w:val="32"/>
+          <w:u w:val="single"/>
+        </w:rPr>
+        <w:t xml:space="preserve"> Corrections – Observed till </w:t>
+      </w:r>
+      <w:r>
+        <w:rPr>
+          <w:b/>
+          <w:bCs/>
+          <w:sz w:val="32"/>
+          <w:szCs w:val="32"/>
+          <w:highlight w:val="red"/>
+          <w:u w:val="single"/>
+        </w:rPr>
+        <w:t>??????</w:t>
+      </w:r>
+    </w:p>
+    <w:p>
+      <w:pPr>
+        <w:jc w:val="center"/>
+        <w:rPr>
+          <w:b/>
+          <w:bCs/>
+        </w:rPr>
+      </w:pPr>
+      <w:r>
+        <w:rPr>
+          <w:b/>
+          <w:bCs/>
+        </w:rPr>
+        <w:t>(ignore those which are already incorporated in your book’s version and date)</w:t>
+      </w:r>
+    </w:p>
+    <w:tbl>
+      <w:tblPr>
+        <w:tblW w:w="14273" w:type="dxa"/>
+        <w:tblInd w:w="-176" w:type="dxa"/>
+        <w:tblBorders>
+          <w:top w:val="single" w:sz="4" w:space="0" w:color="000000"/>
+          <w:left w:val="single" w:sz="4" w:space="0" w:color="000000"/>
+          <w:bottom w:val="single" w:sz="4" w:space="0" w:color="000000"/>
+          <w:right w:val="single" w:sz="4" w:space="0" w:color="000000"/>
+          <w:insideH w:val="single" w:sz="4" w:space="0" w:color="000000"/>
+          <w:insideV w:val="single" w:sz="4" w:space="0" w:color="000000"/>
+        </w:tblBorders>
+        <w:tblLook w:val="04A0" w:firstRow="1" w:lastRow="0" w:firstColumn="1" w:lastColumn="0" w:noHBand="0" w:noVBand="1"/>
+      </w:tblPr>
+      <w:tblGrid>
+        <w:gridCol w:w="3857"/>
+        <w:gridCol w:w="5196"/>
+        <w:gridCol w:w="5220"/>
+      </w:tblGrid>
+      <w:tr>
+        <w:tc>
+          <w:tcPr>
+            <w:tcW w:w="3857" w:type="dxa"/>
+            <w:tcBorders>
+              <w:top w:val="single" w:sz="4" w:space="0" w:color="000000"/>
+              <w:left w:val="single" w:sz="4" w:space="0" w:color="000000"/>
+              <w:bottom w:val="single" w:sz="4" w:space="0" w:color="000000"/>
+              <w:right w:val="single" w:sz="4" w:space="0" w:color="000000"/>
+            </w:tcBorders>
+            <w:hideMark/>
+          </w:tcPr>
+          <w:p>
+            <w:pPr>
+              <w:spacing w:before="0" w:line="240" w:lineRule="auto"/>
+              <w:jc w:val="center"/>
+              <w:rPr>
+                <w:sz w:val="32"/>
+                <w:szCs w:val="32"/>
+              </w:rPr>
+            </w:pPr>
+            <w:r>
+              <w:rPr>
+                <w:sz w:val="32"/>
+                <w:szCs w:val="32"/>
+              </w:rPr>
+              <w:t>Section, Paragraph</w:t>
+            </w:r>
+          </w:p>
+          <w:p>
+            <w:pPr>
+              <w:spacing w:before="0" w:line="240" w:lineRule="auto"/>
+              <w:jc w:val="center"/>
+              <w:rPr>
+                <w:sz w:val="32"/>
+                <w:szCs w:val="32"/>
+              </w:rPr>
+            </w:pPr>
+            <w:r>
+              <w:rPr>
+                <w:sz w:val="32"/>
+                <w:szCs w:val="32"/>
+              </w:rPr>
+              <w:t>Reference</w:t>
+            </w:r>
+          </w:p>
+        </w:tc>
+        <w:tc>
+          <w:tcPr>
+            <w:tcW w:w="5196" w:type="dxa"/>
+            <w:tcBorders>
+              <w:top w:val="single" w:sz="4" w:space="0" w:color="000000"/>
+              <w:left w:val="single" w:sz="4" w:space="0" w:color="000000"/>
+              <w:bottom w:val="single" w:sz="4" w:space="0" w:color="000000"/>
+              <w:right w:val="single" w:sz="4" w:space="0" w:color="000000"/>
+            </w:tcBorders>
+            <w:hideMark/>
+          </w:tcPr>
+          <w:p>
+            <w:pPr>
+              <w:spacing w:before="0" w:line="240" w:lineRule="auto"/>
+              <w:jc w:val="center"/>
+              <w:rPr>
+                <w:sz w:val="32"/>
+                <w:szCs w:val="32"/>
+              </w:rPr>
+            </w:pPr>
+            <w:r>
+              <w:rPr>
+                <w:sz w:val="32"/>
+                <w:szCs w:val="32"/>
+              </w:rPr>
+              <w:t>As Printed</w:t>
+            </w:r>
+          </w:p>
+        </w:tc>
+        <w:tc>
+          <w:tcPr>
+            <w:tcW w:w="5220" w:type="dxa"/>
+            <w:tcBorders>
+              <w:top w:val="single" w:sz="4" w:space="0" w:color="000000"/>
+              <w:left w:val="single" w:sz="4" w:space="0" w:color="000000"/>
+              <w:bottom w:val="single" w:sz="4" w:space="0" w:color="000000"/>
+              <w:right w:val="single" w:sz="4" w:space="0" w:color="000000"/>
+            </w:tcBorders>
+            <w:hideMark/>
+          </w:tcPr>
+          <w:p>
+            <w:pPr>
+              <w:spacing w:before="0" w:line="240" w:lineRule="auto"/>
+              <w:ind w:right="-18"/>
+              <w:jc w:val="center"/>
+              <w:rPr>
+                <w:sz w:val="32"/>
+                <w:szCs w:val="32"/>
+              </w:rPr>
+            </w:pPr>
+            <w:r>
+              <w:rPr>
+                <w:sz w:val="32"/>
+                <w:szCs w:val="32"/>
+              </w:rPr>
+              <w:t>To be read as or corrected as</w:t>
+            </w:r>
+          </w:p>
+        </w:tc>
+      </w:tr>
+      <w:tr>
+        <w:trPr>
+          <w:trHeight w:val="1375"/>
+        </w:trPr>
+        <w:tc>
+          <w:tcPr>
+            <w:tcW w:w="3857" w:type="dxa"/>
+            <w:tcBorders>
+              <w:top w:val="single" w:sz="4" w:space="0" w:color="000000"/>
+              <w:left w:val="single" w:sz="4" w:space="0" w:color="000000"/>
+              <w:bottom w:val="single" w:sz="4" w:space="0" w:color="000000"/>
+              <w:right w:val="single" w:sz="4" w:space="0" w:color="000000"/>
+            </w:tcBorders>
+          </w:tcPr>
+          <w:p>
+            <w:pPr>
+              <w:widowControl w:val="0"/>
+              <w:tabs>
+                <w:tab w:val="left" w:pos="993"/>
+              </w:tabs>
+              <w:autoSpaceDE w:val="0"/>
+              <w:autoSpaceDN w:val="0"/>
+              <w:adjustRightInd w:val="0"/>
+              <w:spacing w:before="0" w:line="240" w:lineRule="auto"/>
+              <w:rPr>
+                <w:rFonts w:eastAsia="Times New Roman" w:cs="Arial"/>
+                <w:b/>
+                <w:sz w:val="32"/>
+                <w:szCs w:val="32"/>
+                <w:lang w:val="en-IN" w:eastAsia="en-IN" w:bidi="ml-IN"/>
+              </w:rPr>
+            </w:pPr>
+            <w:r>
+              <w:rPr>
+                <w:rFonts w:eastAsia="Times New Roman" w:cs="Arial"/>
+                <w:b/>
+                <w:sz w:val="32"/>
+                <w:szCs w:val="32"/>
+                <w:lang w:val="en-IN" w:eastAsia="en-IN" w:bidi="ml-IN"/>
+              </w:rPr>
+              <w:t>T.S.1.6.</w:t>
+            </w:r>
+            <w:r>
+              <w:rPr>
+                <w:rFonts w:eastAsia="Times New Roman" w:cs="Arial"/>
+                <w:b/>
+                <w:sz w:val="32"/>
+                <w:szCs w:val="32"/>
+                <w:lang w:val="en-IN" w:eastAsia="en-IN" w:bidi="ml-IN"/>
+              </w:rPr>
+              <w:t xml:space="preserve">12.3 </w:t>
+            </w:r>
+            <w:r>
+              <w:rPr>
+                <w:rFonts w:eastAsia="Times New Roman" w:cs="Arial"/>
+                <w:b/>
+                <w:sz w:val="32"/>
+                <w:szCs w:val="32"/>
+                <w:lang w:val="en-IN" w:eastAsia="en-IN" w:bidi="ml-IN"/>
+              </w:rPr>
+              <w:t>- Kramam</w:t>
+            </w:r>
+          </w:p>
+          <w:p>
+            <w:pPr>
+              <w:widowControl w:val="0"/>
+              <w:autoSpaceDE w:val="0"/>
+              <w:autoSpaceDN w:val="0"/>
+              <w:adjustRightInd w:val="0"/>
+              <w:spacing w:before="0" w:line="240" w:lineRule="auto"/>
+              <w:rPr>
+                <w:rFonts w:cs="Arial"/>
+                <w:b/>
+                <w:bCs/>
+                <w:sz w:val="28"/>
+                <w:szCs w:val="36"/>
+                <w:lang w:bidi="ml-IN"/>
+              </w:rPr>
+            </w:pPr>
+            <w:r>
+              <w:rPr>
+                <w:rFonts w:cs="Arial"/>
+                <w:b/>
+                <w:bCs/>
+                <w:sz w:val="28"/>
+                <w:szCs w:val="36"/>
+                <w:lang w:bidi="ml-IN"/>
+              </w:rPr>
+              <w:t xml:space="preserve">Krama Vaakyam No. </w:t>
+            </w:r>
+            <w:r>
+              <w:rPr>
+                <w:rFonts w:cs="Arial"/>
+                <w:b/>
+                <w:bCs/>
+                <w:sz w:val="28"/>
+                <w:szCs w:val="36"/>
+                <w:lang w:bidi="ml-IN"/>
+              </w:rPr>
+              <w:t>6</w:t>
+            </w:r>
+          </w:p>
+          <w:p>
+            <w:pPr>
+              <w:widowControl w:val="0"/>
+              <w:autoSpaceDE w:val="0"/>
+              <w:autoSpaceDN w:val="0"/>
+              <w:adjustRightInd w:val="0"/>
+              <w:spacing w:before="0" w:line="264" w:lineRule="auto"/>
+              <w:jc w:val="both"/>
+              <w:rPr>
+                <w:rFonts w:cs="Arial"/>
+                <w:bCs/>
+                <w:sz w:val="32"/>
+                <w:szCs w:val="36"/>
+              </w:rPr>
+            </w:pPr>
+            <w:r>
+              <w:rPr>
+                <w:rFonts w:cs="Arial"/>
+                <w:b/>
+                <w:bCs/>
+                <w:sz w:val="28"/>
+                <w:szCs w:val="36"/>
+                <w:lang w:bidi="ml-IN"/>
+              </w:rPr>
+              <w:t xml:space="preserve">Panchaati No. </w:t>
+            </w:r>
+            <w:r>
+              <w:rPr>
+                <w:rFonts w:cs="Arial"/>
+                <w:b/>
+                <w:bCs/>
+                <w:sz w:val="28"/>
+                <w:szCs w:val="36"/>
+                <w:lang w:bidi="ml-IN"/>
+              </w:rPr>
+              <w:t>48</w:t>
+            </w:r>
+          </w:p>
+        </w:tc>
+        <w:tc>
+          <w:tcPr>
+            <w:tcW w:w="5196" w:type="dxa"/>
+            <w:tcBorders>
+              <w:top w:val="single" w:sz="4" w:space="0" w:color="000000"/>
+              <w:left w:val="single" w:sz="4" w:space="0" w:color="000000"/>
+              <w:bottom w:val="single" w:sz="4" w:space="0" w:color="000000"/>
+              <w:right w:val="single" w:sz="4" w:space="0" w:color="000000"/>
+            </w:tcBorders>
+          </w:tcPr>
+          <w:p>
+            <w:pPr>
+              <w:spacing w:before="0" w:line="240" w:lineRule="auto"/>
+              <w:rPr>
+                <w:rFonts w:ascii="Latha" w:hAnsi="Latha" w:cs="Latha"/>
+                <w:sz w:val="28"/>
+                <w:szCs w:val="28"/>
+                <w:lang w:bidi="ta-IN"/>
+              </w:rPr>
+            </w:pPr>
+            <w:r>
+              <w:rPr>
+                <w:rFonts w:ascii="Latha" w:hAnsi="Latha" w:cs="Latha"/>
+                <w:sz w:val="28"/>
+                <w:szCs w:val="28"/>
+                <w:cs/>
+                <w:lang w:bidi="ta-IN"/>
+              </w:rPr>
+              <w:t>த்வா</w:t>
+            </w:r>
+            <w:r>
+              <w:rPr>
+                <w:rFonts w:ascii="BRH Tamil Tab Extra" w:hAnsi="BRH Tamil Tab Extra" w:cs="Latha"/>
+                <w:b/>
+                <w:sz w:val="32"/>
+                <w:szCs w:val="28"/>
+                <w:lang w:bidi="ta-IN"/>
+              </w:rPr>
+              <w:t>…</w:t>
+            </w:r>
+            <w:r>
+              <w:rPr>
+                <w:rFonts w:ascii="Latha" w:hAnsi="Latha" w:cs="Latha"/>
+                <w:sz w:val="28"/>
+                <w:szCs w:val="28"/>
+                <w:lang w:bidi="ta-IN"/>
+              </w:rPr>
+              <w:t xml:space="preserve"> </w:t>
+            </w:r>
+            <w:r>
+              <w:rPr>
+                <w:rFonts w:ascii="Latha" w:hAnsi="Latha" w:cs="Latha"/>
+                <w:sz w:val="28"/>
+                <w:szCs w:val="28"/>
+                <w:cs/>
+                <w:lang w:bidi="ta-IN"/>
+              </w:rPr>
+              <w:t>ஶ</w:t>
+            </w:r>
+            <w:r>
+              <w:rPr>
+                <w:rFonts w:ascii="BRH Tamil Tab Extra" w:hAnsi="BRH Tamil Tab Extra" w:cs="Latha"/>
+                <w:b/>
+                <w:sz w:val="32"/>
+                <w:szCs w:val="28"/>
+                <w:lang w:bidi="ta-IN"/>
+              </w:rPr>
+              <w:t>…</w:t>
+            </w:r>
+            <w:r>
+              <w:rPr>
+                <w:rFonts w:ascii="Latha" w:hAnsi="Latha" w:cs="Latha"/>
+                <w:sz w:val="28"/>
+                <w:szCs w:val="28"/>
+                <w:cs/>
+                <w:lang w:bidi="ta-IN"/>
+              </w:rPr>
+              <w:t>த</w:t>
+            </w:r>
+            <w:r>
+              <w:rPr>
+                <w:rFonts w:ascii="BRH Tamil Tab Extra" w:hAnsi="BRH Tamil Tab Extra" w:cs="Latha"/>
+                <w:b/>
+                <w:sz w:val="32"/>
+                <w:szCs w:val="28"/>
+                <w:lang w:bidi="ta-IN"/>
+              </w:rPr>
+              <w:t>…</w:t>
+            </w:r>
+            <w:r>
+              <w:rPr>
+                <w:rFonts w:ascii="Latha" w:hAnsi="Latha" w:cs="Latha"/>
+                <w:sz w:val="28"/>
+                <w:szCs w:val="28"/>
+                <w:cs/>
+                <w:lang w:bidi="ta-IN"/>
+              </w:rPr>
+              <w:t>க்ர</w:t>
+            </w:r>
+            <w:r>
+              <w:rPr>
+                <w:rFonts w:ascii="BRH Tamil Tab Extra" w:hAnsi="BRH Tamil Tab Extra" w:cs="Latha"/>
+                <w:b/>
+                <w:sz w:val="32"/>
+                <w:szCs w:val="28"/>
+                <w:lang w:bidi="ta-IN"/>
+              </w:rPr>
+              <w:t>…</w:t>
+            </w:r>
+            <w:r>
+              <w:rPr>
+                <w:rFonts w:ascii="Latha" w:hAnsi="Latha" w:cs="Latha"/>
+                <w:sz w:val="28"/>
+                <w:szCs w:val="28"/>
+                <w:cs/>
+                <w:lang w:bidi="ta-IN"/>
+              </w:rPr>
+              <w:t>தோ</w:t>
+            </w:r>
+            <w:r>
+              <w:rPr>
+                <w:rFonts w:ascii="BRH Tamil Tab Extra" w:hAnsi="BRH Tamil Tab Extra" w:cs="Latha"/>
+                <w:b/>
+                <w:sz w:val="32"/>
+                <w:szCs w:val="28"/>
+                <w:lang w:bidi="ta-IN"/>
+              </w:rPr>
+              <w:t>…</w:t>
+            </w:r>
+            <w:r>
+              <w:rPr>
+                <w:rFonts w:ascii="Latha" w:hAnsi="Latha" w:cs="Latha"/>
+                <w:sz w:val="28"/>
+                <w:szCs w:val="28"/>
+                <w:lang w:bidi="ta-IN"/>
+              </w:rPr>
+              <w:t xml:space="preserve"> | </w:t>
+            </w:r>
+          </w:p>
+          <w:p>
+            <w:pPr>
+              <w:spacing w:before="0" w:line="240" w:lineRule="auto"/>
+              <w:rPr>
+                <w:rFonts w:ascii="BRH Devanagari Extra" w:hAnsi="BRH Devanagari Extra" w:cs="BRH Devanagari Extra"/>
+                <w:color w:val="000000"/>
+                <w:sz w:val="40"/>
+                <w:szCs w:val="40"/>
+              </w:rPr>
+            </w:pPr>
+            <w:r>
+              <w:rPr>
+                <w:rFonts w:ascii="Latha" w:hAnsi="Latha" w:cs="Latha"/>
+                <w:sz w:val="28"/>
+                <w:szCs w:val="28"/>
+                <w:cs/>
+                <w:lang w:bidi="ta-IN"/>
+              </w:rPr>
+              <w:t>ஶ</w:t>
+            </w:r>
+            <w:r>
+              <w:rPr>
+                <w:rFonts w:ascii="BRH Tamil Tab Extra" w:hAnsi="BRH Tamil Tab Extra" w:cs="Latha"/>
+                <w:b/>
+                <w:sz w:val="32"/>
+                <w:szCs w:val="28"/>
+                <w:lang w:bidi="ta-IN"/>
+              </w:rPr>
+              <w:t>…</w:t>
+            </w:r>
+            <w:r>
+              <w:rPr>
+                <w:rFonts w:ascii="Latha" w:hAnsi="Latha" w:cs="Latha"/>
+                <w:sz w:val="28"/>
+                <w:szCs w:val="28"/>
+                <w:cs/>
+                <w:lang w:bidi="ta-IN"/>
+              </w:rPr>
+              <w:t>த</w:t>
+            </w:r>
+            <w:r>
+              <w:rPr>
+                <w:rFonts w:ascii="BRH Tamil Tab Extra" w:hAnsi="BRH Tamil Tab Extra" w:cs="Latha"/>
+                <w:b/>
+                <w:sz w:val="32"/>
+                <w:szCs w:val="28"/>
+                <w:lang w:bidi="ta-IN"/>
+              </w:rPr>
+              <w:t>…</w:t>
+            </w:r>
+            <w:r>
+              <w:rPr>
+                <w:rFonts w:ascii="Latha" w:hAnsi="Latha" w:cs="Latha"/>
+                <w:sz w:val="28"/>
+                <w:szCs w:val="28"/>
+                <w:cs/>
+                <w:lang w:bidi="ta-IN"/>
+              </w:rPr>
+              <w:t>க்ர</w:t>
+            </w:r>
+            <w:r>
+              <w:rPr>
+                <w:rFonts w:ascii="BRH Tamil Tab Extra" w:hAnsi="BRH Tamil Tab Extra" w:cs="Latha"/>
+                <w:b/>
+                <w:sz w:val="32"/>
+                <w:szCs w:val="28"/>
+                <w:lang w:bidi="ta-IN"/>
+              </w:rPr>
+              <w:t>…</w:t>
+            </w:r>
+            <w:r>
+              <w:rPr>
+                <w:rFonts w:ascii="Latha" w:hAnsi="Latha" w:cs="Latha"/>
+                <w:sz w:val="28"/>
+                <w:szCs w:val="28"/>
+                <w:cs/>
+                <w:lang w:bidi="ta-IN"/>
+              </w:rPr>
+              <w:t>த</w:t>
+            </w:r>
+            <w:r>
+              <w:rPr>
+                <w:rFonts w:ascii="BRH Tamil Tab Extra" w:hAnsi="BRH Tamil Tab Extra" w:cs="Latha"/>
+                <w:b/>
+                <w:sz w:val="32"/>
+                <w:szCs w:val="28"/>
+                <w:lang w:bidi="ta-IN"/>
+              </w:rPr>
+              <w:t>…</w:t>
+            </w:r>
+            <w:r>
+              <w:rPr>
+                <w:rFonts w:ascii="Latha" w:hAnsi="Latha" w:cs="Latha"/>
+                <w:sz w:val="28"/>
+                <w:szCs w:val="28"/>
+                <w:lang w:bidi="ta-IN"/>
+              </w:rPr>
+              <w:t xml:space="preserve"> </w:t>
+            </w:r>
+            <w:r>
+              <w:rPr>
+                <w:rFonts w:ascii="Latha" w:hAnsi="Latha" w:cs="Latha"/>
+                <w:sz w:val="28"/>
+                <w:szCs w:val="28"/>
+                <w:cs/>
+                <w:lang w:bidi="ta-IN"/>
+              </w:rPr>
+              <w:t xml:space="preserve">உத் </w:t>
+            </w:r>
+            <w:r>
+              <w:rPr>
+                <w:rFonts w:ascii="Latha" w:hAnsi="Latha" w:cs="Latha"/>
+                <w:sz w:val="28"/>
+                <w:szCs w:val="28"/>
+                <w:lang w:bidi="ta-IN"/>
+              </w:rPr>
+              <w:t>|</w:t>
+            </w:r>
+          </w:p>
+        </w:tc>
+        <w:tc>
+          <w:tcPr>
+            <w:tcW w:w="5220" w:type="dxa"/>
+            <w:tcBorders>
+              <w:top w:val="single" w:sz="4" w:space="0" w:color="000000"/>
+              <w:left w:val="single" w:sz="4" w:space="0" w:color="000000"/>
+              <w:bottom w:val="single" w:sz="4" w:space="0" w:color="000000"/>
+              <w:right w:val="single" w:sz="4" w:space="0" w:color="000000"/>
+            </w:tcBorders>
+          </w:tcPr>
+          <w:p>
+            <w:pPr>
+              <w:widowControl w:val="0"/>
+              <w:autoSpaceDE w:val="0"/>
+              <w:autoSpaceDN w:val="0"/>
+              <w:adjustRightInd w:val="0"/>
+              <w:spacing w:before="0" w:line="264" w:lineRule="auto"/>
+              <w:rPr>
+                <w:rFonts w:ascii="Latha" w:hAnsi="Latha" w:cs="Latha"/>
+                <w:sz w:val="28"/>
+                <w:szCs w:val="28"/>
+                <w:lang w:bidi="ta-IN"/>
+              </w:rPr>
+            </w:pPr>
+            <w:r>
+              <w:rPr>
+                <w:rFonts w:ascii="Latha" w:hAnsi="Latha" w:cs="Latha"/>
+                <w:sz w:val="28"/>
+                <w:szCs w:val="28"/>
+                <w:cs/>
+                <w:lang w:bidi="ta-IN"/>
+              </w:rPr>
+              <w:t>த்வா</w:t>
+            </w:r>
+            <w:r>
+              <w:rPr>
+                <w:rFonts w:ascii="BRH Tamil Tab Extra" w:hAnsi="BRH Tamil Tab Extra" w:cs="Latha"/>
+                <w:b/>
+                <w:sz w:val="32"/>
+                <w:szCs w:val="28"/>
+                <w:lang w:bidi="ta-IN"/>
+              </w:rPr>
+              <w:t>…</w:t>
+            </w:r>
+            <w:r>
+              <w:rPr>
+                <w:rFonts w:ascii="Latha" w:hAnsi="Latha" w:cs="Latha"/>
+                <w:sz w:val="28"/>
+                <w:szCs w:val="28"/>
+                <w:lang w:bidi="ta-IN"/>
+              </w:rPr>
+              <w:t xml:space="preserve"> </w:t>
+            </w:r>
+            <w:r>
+              <w:rPr>
+                <w:rFonts w:ascii="Latha" w:hAnsi="Latha" w:cs="Latha"/>
+                <w:sz w:val="28"/>
+                <w:szCs w:val="28"/>
+                <w:cs/>
+                <w:lang w:bidi="ta-IN"/>
+              </w:rPr>
+              <w:t>ஶ</w:t>
+            </w:r>
+            <w:r>
+              <w:rPr>
+                <w:rFonts w:ascii="BRH Tamil Tab Extra" w:hAnsi="BRH Tamil Tab Extra" w:cs="Latha"/>
+                <w:b/>
+                <w:sz w:val="32"/>
+                <w:szCs w:val="28"/>
+                <w:lang w:bidi="ta-IN"/>
+              </w:rPr>
+              <w:t>…</w:t>
+            </w:r>
+            <w:r>
+              <w:rPr>
+                <w:rFonts w:ascii="Latha" w:hAnsi="Latha" w:cs="Latha"/>
+                <w:sz w:val="28"/>
+                <w:szCs w:val="28"/>
+                <w:cs/>
+                <w:lang w:bidi="ta-IN"/>
+              </w:rPr>
+              <w:t>த</w:t>
+            </w:r>
+            <w:r>
+              <w:rPr>
+                <w:rFonts w:ascii="BRH Tamil Tab Extra" w:hAnsi="BRH Tamil Tab Extra" w:cs="Latha"/>
+                <w:b/>
+                <w:sz w:val="32"/>
+                <w:szCs w:val="28"/>
+                <w:lang w:bidi="ta-IN"/>
+              </w:rPr>
+              <w:t>…</w:t>
+            </w:r>
+            <w:r>
+              <w:rPr>
+                <w:rFonts w:ascii="Latha" w:hAnsi="Latha" w:cs="Latha"/>
+                <w:sz w:val="28"/>
+                <w:szCs w:val="28"/>
+                <w:cs/>
+                <w:lang w:bidi="ta-IN"/>
+              </w:rPr>
+              <w:t>க்ர</w:t>
+            </w:r>
+            <w:r>
+              <w:rPr>
+                <w:rFonts w:ascii="BRH Tamil Tab Extra" w:hAnsi="BRH Tamil Tab Extra" w:cs="Latha"/>
+                <w:b/>
+                <w:sz w:val="32"/>
+                <w:szCs w:val="28"/>
+                <w:lang w:bidi="ta-IN"/>
+              </w:rPr>
+              <w:t>…</w:t>
+            </w:r>
+            <w:r>
+              <w:rPr>
+                <w:rFonts w:ascii="Latha" w:hAnsi="Latha" w:cs="Latha"/>
+                <w:sz w:val="28"/>
+                <w:szCs w:val="28"/>
+                <w:cs/>
+                <w:lang w:bidi="ta-IN"/>
+              </w:rPr>
+              <w:t>தோ</w:t>
+            </w:r>
+            <w:r>
+              <w:rPr>
+                <w:rFonts w:ascii="BRH Tamil Tab Extra" w:hAnsi="BRH Tamil Tab Extra" w:cs="Latha"/>
+                <w:b/>
+                <w:sz w:val="32"/>
+                <w:szCs w:val="28"/>
+                <w:lang w:bidi="ta-IN"/>
+              </w:rPr>
+              <w:t>…</w:t>
+            </w:r>
+            <w:r>
+              <w:rPr>
+                <w:rFonts w:ascii="Latha" w:hAnsi="Latha" w:cs="Latha"/>
+                <w:sz w:val="28"/>
+                <w:szCs w:val="28"/>
+                <w:lang w:bidi="ta-IN"/>
+              </w:rPr>
+              <w:t xml:space="preserve"> | </w:t>
+            </w:r>
+          </w:p>
+          <w:p>
+            <w:pPr>
+              <w:widowControl w:val="0"/>
+              <w:autoSpaceDE w:val="0"/>
+              <w:autoSpaceDN w:val="0"/>
+              <w:adjustRightInd w:val="0"/>
+              <w:spacing w:before="0" w:line="264" w:lineRule="auto"/>
+              <w:rPr>
+                <w:rFonts w:ascii="BRH Devanagari Extra" w:hAnsi="BRH Devanagari Extra" w:cs="BRH Devanagari Extra"/>
+                <w:color w:val="000000"/>
+                <w:sz w:val="40"/>
+                <w:szCs w:val="40"/>
+              </w:rPr>
+            </w:pPr>
+            <w:r>
+              <w:rPr>
+                <w:rFonts w:ascii="Latha" w:hAnsi="Latha" w:cs="Latha"/>
+                <w:sz w:val="28"/>
+                <w:szCs w:val="28"/>
+                <w:cs/>
+                <w:lang w:bidi="ta-IN"/>
+              </w:rPr>
+              <w:t>ஶ</w:t>
+            </w:r>
+            <w:r>
+              <w:rPr>
+                <w:rFonts w:ascii="BRH Tamil Tab Extra" w:hAnsi="BRH Tamil Tab Extra" w:cs="Latha"/>
+                <w:b/>
+                <w:sz w:val="32"/>
+                <w:szCs w:val="28"/>
+                <w:lang w:bidi="ta-IN"/>
+              </w:rPr>
+              <w:t>…</w:t>
+            </w:r>
+            <w:r>
+              <w:rPr>
+                <w:rFonts w:ascii="Latha" w:hAnsi="Latha" w:cs="Latha"/>
+                <w:sz w:val="28"/>
+                <w:szCs w:val="28"/>
+                <w:cs/>
+                <w:lang w:bidi="ta-IN"/>
+              </w:rPr>
+              <w:t>த</w:t>
+            </w:r>
+            <w:r>
+              <w:rPr>
+                <w:rFonts w:ascii="BRH Tamil Tab Extra" w:hAnsi="BRH Tamil Tab Extra" w:cs="Latha"/>
+                <w:b/>
+                <w:sz w:val="32"/>
+                <w:szCs w:val="28"/>
+                <w:lang w:bidi="ta-IN"/>
+              </w:rPr>
+              <w:t>…</w:t>
+            </w:r>
+            <w:r>
+              <w:rPr>
+                <w:rFonts w:ascii="Latha" w:hAnsi="Latha" w:cs="Latha"/>
+                <w:sz w:val="28"/>
+                <w:szCs w:val="28"/>
+                <w:cs/>
+                <w:lang w:bidi="ta-IN"/>
+              </w:rPr>
+              <w:t>க்ர</w:t>
+            </w:r>
+            <w:r>
+              <w:rPr>
+                <w:rFonts w:ascii="BRH Tamil Tab Extra" w:hAnsi="BRH Tamil Tab Extra" w:cs="Latha"/>
+                <w:b/>
+                <w:sz w:val="32"/>
+                <w:szCs w:val="28"/>
+                <w:lang w:bidi="ta-IN"/>
+              </w:rPr>
+              <w:t>…</w:t>
+            </w:r>
+            <w:r>
+              <w:rPr>
+                <w:rFonts w:ascii="Latha" w:hAnsi="Latha" w:cs="Latha"/>
+                <w:sz w:val="28"/>
+                <w:szCs w:val="28"/>
+                <w:cs/>
+                <w:lang w:bidi="ta-IN"/>
+              </w:rPr>
+              <w:t>த</w:t>
+            </w:r>
+            <w:r>
+              <w:rPr>
+                <w:rFonts w:ascii="BRH Tamil Tab Extra" w:hAnsi="BRH Tamil Tab Extra" w:cs="Latha"/>
+                <w:b/>
+                <w:sz w:val="32"/>
+                <w:szCs w:val="28"/>
+                <w:lang w:bidi="ta-IN"/>
+              </w:rPr>
+              <w:t>…</w:t>
+            </w:r>
+            <w:r>
+              <w:rPr>
+                <w:rFonts w:ascii="Latha" w:hAnsi="Latha" w:cs="Latha"/>
+                <w:sz w:val="28"/>
+                <w:szCs w:val="28"/>
+                <w:lang w:bidi="ta-IN"/>
+              </w:rPr>
+              <w:t xml:space="preserve"> </w:t>
+            </w:r>
+            <w:r>
+              <w:rPr>
+                <w:rFonts w:ascii="Latha" w:hAnsi="Latha" w:cs="Latha"/>
+                <w:sz w:val="28"/>
+                <w:szCs w:val="28"/>
+                <w:highlight w:val="green"/>
+                <w:cs/>
+                <w:lang w:bidi="ta-IN"/>
+              </w:rPr>
+              <w:t>வு</w:t>
+            </w:r>
+            <w:r>
+              <w:rPr>
+                <w:rFonts w:ascii="Latha" w:hAnsi="Latha" w:cs="Latha"/>
+                <w:sz w:val="28"/>
+                <w:szCs w:val="28"/>
+                <w:cs/>
+                <w:lang w:bidi="ta-IN"/>
+              </w:rPr>
+              <w:t xml:space="preserve">த் </w:t>
+            </w:r>
+            <w:r>
+              <w:rPr>
+                <w:rFonts w:ascii="Latha" w:hAnsi="Latha" w:cs="Latha"/>
+                <w:sz w:val="28"/>
+                <w:szCs w:val="28"/>
+                <w:lang w:bidi="ta-IN"/>
+              </w:rPr>
+              <w:t>|</w:t>
+            </w:r>
+          </w:p>
+        </w:tc>
+      </w:tr>
+    </w:tbl>
+    <w:p>
+      <w:pPr>
+        <w:jc w:val="center"/>
+        <w:rPr>
+          <w:b/>
+          <w:bCs/>
+          <w:sz w:val="32"/>
+          <w:szCs w:val="32"/>
+          <w:u w:val="single"/>
+        </w:rPr>
+      </w:pPr>
+      <w:r>
+        <w:rPr>
+          <w:b/>
+          <w:bCs/>
+          <w:sz w:val="32"/>
+          <w:szCs w:val="32"/>
+          <w:u w:val="single"/>
+        </w:rPr>
+        <w:t>===============</w:t>
+      </w:r>
+    </w:p>
+    <w:p>
+      <w:pPr>
+        <w:jc w:val="center"/>
+        <w:rPr>
+          <w:b/>
+          <w:bCs/>
+          <w:sz w:val="32"/>
+          <w:szCs w:val="32"/>
+          <w:u w:val="single"/>
+        </w:rPr>
+      </w:pPr>
+    </w:p>
+    <w:p>
+      <w:pPr>
+        <w:jc w:val="center"/>
+        <w:rPr>
+          <w:b/>
+          <w:bCs/>
+          <w:sz w:val="32"/>
+          <w:szCs w:val="32"/>
+          <w:u w:val="single"/>
+        </w:rPr>
+      </w:pPr>
+    </w:p>
     <w:p>
       <w:pPr>
         <w:jc w:val="center"/>
@@ -47,23 +968,7 @@
           <w:b/>
           <w:bCs/>
         </w:rPr>
-        <w:t>(</w:t>
-      </w:r>
-      <w:proofErr w:type="gramStart"/>
-      <w:r>
-        <w:rPr>
-          <w:b/>
-          <w:bCs/>
-        </w:rPr>
-        <w:t>ignore</w:t>
-      </w:r>
-      <w:proofErr w:type="gramEnd"/>
-      <w:r>
-        <w:rPr>
-          <w:b/>
-          <w:bCs/>
-        </w:rPr>
-        <w:t xml:space="preserve"> those which are already incorporated in your book’s version and date)</w:t>
+        <w:t>(ignore those which are already incorporated in your book’s version and date)</w:t>
       </w:r>
     </w:p>
     <w:tbl>
@@ -1398,6 +2303,7 @@
           <w:szCs w:val="32"/>
           <w:u w:val="single"/>
         </w:rPr>
+        <w:lastRenderedPageBreak/>
         <w:t>============</w:t>
       </w:r>
     </w:p>
@@ -4814,7 +5720,6 @@
                 <w:szCs w:val="32"/>
                 <w:lang w:val="en-IN" w:eastAsia="en-IN" w:bidi="ml-IN"/>
               </w:rPr>
-              <w:lastRenderedPageBreak/>
               <w:t>T.S.1.6.11.2 - Kramam</w:t>
             </w:r>
           </w:p>
@@ -6754,25 +7659,7 @@
                 <w:sz w:val="28"/>
                 <w:szCs w:val="28"/>
               </w:rPr>
-              <w:t>(The word “</w:t>
-            </w:r>
-            <w:proofErr w:type="spellStart"/>
-            <w:r>
-              <w:rPr>
-                <w:b/>
-                <w:sz w:val="28"/>
-                <w:szCs w:val="28"/>
-              </w:rPr>
-              <w:t>agne</w:t>
-            </w:r>
-            <w:proofErr w:type="spellEnd"/>
-            <w:r>
-              <w:rPr>
-                <w:b/>
-                <w:sz w:val="28"/>
-                <w:szCs w:val="28"/>
-              </w:rPr>
-              <w:t>”</w:t>
+              <w:t>(The word “agne”</w:t>
             </w:r>
             <w:r>
               <w:rPr>
@@ -7484,7 +8371,6 @@
                 <w:sz w:val="28"/>
                 <w:szCs w:val="28"/>
               </w:rPr>
-              <w:lastRenderedPageBreak/>
               <w:t xml:space="preserve">TS 1.6.2.3 </w:t>
             </w:r>
           </w:p>
@@ -8399,7 +9285,7 @@
                 <w:color w:val="000000"/>
                 <w:sz w:val="28"/>
                 <w:szCs w:val="28"/>
-                <w:lang w:val="en-IN" w:eastAsia="en-IN" w:bidi="ml-IN"/>
+                <w:lang w:val="it-IT" w:eastAsia="en-IN" w:bidi="ml-IN"/>
               </w:rPr>
             </w:pPr>
             <w:r>
@@ -8410,7 +9296,7 @@
                 <w:color w:val="000000"/>
                 <w:sz w:val="28"/>
                 <w:szCs w:val="28"/>
-                <w:lang w:val="en-IN" w:eastAsia="en-IN" w:bidi="ml-IN"/>
+                <w:lang w:val="it-IT" w:eastAsia="en-IN" w:bidi="ml-IN"/>
               </w:rPr>
               <w:t xml:space="preserve">T.S.1.6.4.3 - </w:t>
             </w:r>
@@ -8429,7 +9315,7 @@
                 <w:color w:val="000000"/>
                 <w:sz w:val="28"/>
                 <w:szCs w:val="28"/>
-                <w:lang w:val="en-IN" w:eastAsia="en-IN" w:bidi="ml-IN"/>
+                <w:lang w:val="it-IT" w:eastAsia="en-IN" w:bidi="ml-IN"/>
               </w:rPr>
             </w:pPr>
             <w:r>
@@ -8440,7 +9326,7 @@
                 <w:color w:val="000000"/>
                 <w:sz w:val="28"/>
                 <w:szCs w:val="28"/>
-                <w:lang w:val="en-IN" w:eastAsia="en-IN" w:bidi="ml-IN"/>
+                <w:lang w:val="it-IT" w:eastAsia="en-IN" w:bidi="ml-IN"/>
               </w:rPr>
               <w:t>Krama Vaakyam No. 13 Panchaati No. 13</w:t>
             </w:r>
@@ -8457,7 +9343,7 @@
                 <w:rFonts w:ascii="Latha" w:hAnsi="Latha" w:cs="Latha"/>
                 <w:sz w:val="28"/>
                 <w:szCs w:val="28"/>
-                <w:lang w:bidi="ta-IN"/>
+                <w:lang w:val="it-IT" w:bidi="ta-IN"/>
               </w:rPr>
             </w:pPr>
             <w:r>
@@ -8488,7 +9374,7 @@
                 <w:sz w:val="32"/>
                 <w:szCs w:val="28"/>
                 <w:highlight w:val="yellow"/>
-                <w:lang w:bidi="ta-IN"/>
+                <w:lang w:val="it-IT" w:bidi="ta-IN"/>
               </w:rPr>
               <w:t>…</w:t>
             </w:r>
@@ -8542,7 +9428,7 @@
                 <w:b/>
                 <w:sz w:val="36"/>
                 <w:szCs w:val="28"/>
-                <w:lang w:bidi="ta-IN"/>
+                <w:lang w:val="it-IT" w:bidi="ta-IN"/>
               </w:rPr>
               <w:t>†</w:t>
             </w:r>
@@ -8573,7 +9459,7 @@
                 <w:rFonts w:ascii="Latha" w:hAnsi="Latha" w:cs="Latha"/>
                 <w:sz w:val="28"/>
                 <w:szCs w:val="28"/>
-                <w:lang w:bidi="ta-IN"/>
+                <w:lang w:val="it-IT" w:bidi="ta-IN"/>
               </w:rPr>
               <w:t xml:space="preserve">| </w:t>
             </w:r>
@@ -8616,7 +9502,7 @@
                 <w:b/>
                 <w:sz w:val="36"/>
                 <w:szCs w:val="28"/>
-                <w:lang w:bidi="ta-IN"/>
+                <w:lang w:val="it-IT" w:bidi="ta-IN"/>
               </w:rPr>
               <w:t>†</w:t>
             </w:r>
@@ -8625,7 +9511,7 @@
                 <w:rFonts w:ascii="Latha" w:hAnsi="Latha" w:cs="Latha"/>
                 <w:sz w:val="28"/>
                 <w:szCs w:val="28"/>
-                <w:lang w:bidi="ta-IN"/>
+                <w:lang w:val="it-IT" w:bidi="ta-IN"/>
               </w:rPr>
               <w:t xml:space="preserve"> </w:t>
             </w:r>
@@ -8645,7 +9531,7 @@
                 <w:b/>
                 <w:sz w:val="32"/>
                 <w:szCs w:val="28"/>
-                <w:lang w:bidi="ta-IN"/>
+                <w:lang w:val="it-IT" w:bidi="ta-IN"/>
               </w:rPr>
               <w:t>…</w:t>
             </w:r>
@@ -8678,7 +9564,7 @@
                 <w:b/>
                 <w:sz w:val="36"/>
                 <w:szCs w:val="28"/>
-                <w:lang w:bidi="ta-IN"/>
+                <w:lang w:val="it-IT" w:bidi="ta-IN"/>
               </w:rPr>
               <w:t>‡</w:t>
             </w:r>
@@ -8697,7 +9583,7 @@
                 <w:rFonts w:ascii="Latha" w:hAnsi="Latha" w:cs="Latha"/>
                 <w:sz w:val="28"/>
                 <w:szCs w:val="28"/>
-                <w:lang w:bidi="ta-IN"/>
+                <w:lang w:val="it-IT" w:bidi="ta-IN"/>
               </w:rPr>
               <w:t>|</w:t>
             </w:r>
@@ -8710,6 +9596,7 @@
                 <w:color w:val="000000"/>
                 <w:sz w:val="40"/>
                 <w:szCs w:val="40"/>
+                <w:lang w:val="it-IT"/>
               </w:rPr>
             </w:pPr>
           </w:p>
@@ -8730,6 +9617,7 @@
                 <w:color w:val="000000"/>
                 <w:sz w:val="40"/>
                 <w:szCs w:val="40"/>
+                <w:lang w:val="it-IT"/>
               </w:rPr>
             </w:pPr>
             <w:r>
@@ -8741,6 +9629,7 @@
                 <w:cs/>
                 <w:lang w:bidi="ta-IN"/>
               </w:rPr>
+              <w:lastRenderedPageBreak/>
               <w:t>த்வே</w:t>
             </w:r>
             <w:r>
@@ -8782,7 +9671,7 @@
                 <w:b/>
                 <w:sz w:val="36"/>
                 <w:szCs w:val="28"/>
-                <w:lang w:bidi="ta-IN"/>
+                <w:lang w:val="it-IT" w:bidi="ta-IN"/>
               </w:rPr>
               <w:t>†</w:t>
             </w:r>
@@ -8813,7 +9702,7 @@
                 <w:rFonts w:ascii="Latha" w:hAnsi="Latha" w:cs="Latha"/>
                 <w:sz w:val="28"/>
                 <w:szCs w:val="28"/>
-                <w:lang w:bidi="ta-IN"/>
+                <w:lang w:val="it-IT" w:bidi="ta-IN"/>
               </w:rPr>
               <w:t xml:space="preserve">| </w:t>
             </w:r>
@@ -8856,7 +9745,7 @@
                 <w:b/>
                 <w:sz w:val="36"/>
                 <w:szCs w:val="28"/>
-                <w:lang w:bidi="ta-IN"/>
+                <w:lang w:val="it-IT" w:bidi="ta-IN"/>
               </w:rPr>
               <w:t>†</w:t>
             </w:r>
@@ -8865,7 +9754,7 @@
                 <w:rFonts w:ascii="Latha" w:hAnsi="Latha" w:cs="Latha"/>
                 <w:sz w:val="28"/>
                 <w:szCs w:val="28"/>
-                <w:lang w:bidi="ta-IN"/>
+                <w:lang w:val="it-IT" w:bidi="ta-IN"/>
               </w:rPr>
               <w:t xml:space="preserve"> </w:t>
             </w:r>
@@ -8885,7 +9774,7 @@
                 <w:b/>
                 <w:sz w:val="32"/>
                 <w:szCs w:val="28"/>
-                <w:lang w:bidi="ta-IN"/>
+                <w:lang w:val="it-IT" w:bidi="ta-IN"/>
               </w:rPr>
               <w:t>…</w:t>
             </w:r>
@@ -8918,7 +9807,7 @@
                 <w:b/>
                 <w:sz w:val="36"/>
                 <w:szCs w:val="28"/>
-                <w:lang w:bidi="ta-IN"/>
+                <w:lang w:val="it-IT" w:bidi="ta-IN"/>
               </w:rPr>
               <w:t>‡</w:t>
             </w:r>
@@ -8937,7 +9826,7 @@
                 <w:rFonts w:ascii="Latha" w:hAnsi="Latha" w:cs="Latha"/>
                 <w:sz w:val="28"/>
                 <w:szCs w:val="28"/>
-                <w:lang w:bidi="ta-IN"/>
+                <w:lang w:val="it-IT" w:bidi="ta-IN"/>
               </w:rPr>
               <w:t>|</w:t>
             </w:r>
@@ -9944,7 +10833,6 @@
               </w:rPr>
               <w:t>வீ</w:t>
             </w:r>
-            <w:proofErr w:type="spellStart"/>
             <w:r>
               <w:rPr>
                 <w:rFonts w:ascii="BRH Devanagari Extra" w:hAnsi="BRH Devanagari Extra" w:cs="Latha"/>
@@ -9966,7 +10854,6 @@
               </w:rPr>
               <w:t>è</w:t>
             </w:r>
-            <w:proofErr w:type="spellEnd"/>
             <w:r>
               <w:rPr>
                 <w:rFonts w:ascii="Latha" w:hAnsi="Latha" w:cs="Latha"/>
@@ -10216,7 +11103,6 @@
                 <w:sz w:val="28"/>
                 <w:szCs w:val="28"/>
               </w:rPr>
-              <w:lastRenderedPageBreak/>
               <w:t>TS 1.6.</w:t>
             </w:r>
             <w:r>
@@ -10454,31 +11340,7 @@
                 <w:szCs w:val="32"/>
                 <w:lang w:bidi="ta-IN"/>
               </w:rPr>
-              <w:t xml:space="preserve"> (Krama </w:t>
-            </w:r>
-            <w:proofErr w:type="spellStart"/>
-            <w:r>
-              <w:rPr>
-                <w:rFonts w:ascii="Latha" w:hAnsi="Latha" w:cs="Latha"/>
-                <w:b/>
-                <w:bCs/>
-                <w:sz w:val="32"/>
-                <w:szCs w:val="32"/>
-                <w:lang w:bidi="ta-IN"/>
-              </w:rPr>
-              <w:t>vaakyam</w:t>
-            </w:r>
-            <w:proofErr w:type="spellEnd"/>
-            <w:r>
-              <w:rPr>
-                <w:rFonts w:ascii="Latha" w:hAnsi="Latha" w:cs="Latha"/>
-                <w:b/>
-                <w:bCs/>
-                <w:sz w:val="32"/>
-                <w:szCs w:val="32"/>
-                <w:lang w:bidi="ta-IN"/>
-              </w:rPr>
-              <w:t xml:space="preserve"> count changes)</w:t>
+              <w:t xml:space="preserve"> (Krama vaakyam count changes)</w:t>
             </w:r>
           </w:p>
         </w:tc>
@@ -11439,27 +12301,7 @@
                 <w:sz w:val="28"/>
                 <w:szCs w:val="28"/>
               </w:rPr>
-              <w:t xml:space="preserve"> ‘A’ </w:t>
-            </w:r>
-            <w:proofErr w:type="spellStart"/>
-            <w:r>
-              <w:rPr>
-                <w:rFonts w:cs="Arial"/>
-                <w:color w:val="000000"/>
-                <w:sz w:val="28"/>
-                <w:szCs w:val="28"/>
-              </w:rPr>
-              <w:t>trikramam</w:t>
-            </w:r>
-            <w:proofErr w:type="spellEnd"/>
-            <w:r>
-              <w:rPr>
-                <w:rFonts w:cs="Arial"/>
-                <w:color w:val="000000"/>
-                <w:sz w:val="28"/>
-                <w:szCs w:val="28"/>
-              </w:rPr>
-              <w:t>)</w:t>
+              <w:t xml:space="preserve"> ‘A’ trikramam)</w:t>
             </w:r>
           </w:p>
         </w:tc>
@@ -12091,7 +12933,7 @@
 </file>
 
 <file path=word/endnotes.xml><?xml version="1.0" encoding="utf-8"?>
-<w:endnotes xmlns:wpc="http://schemas.microsoft.com/office/word/2010/wordprocessingCanvas" xmlns:cx="http://schemas.microsoft.com/office/drawing/2014/chartex" xmlns:cx1="http://schemas.microsoft.com/office/drawing/2015/9/8/chartex" xmlns:cx2="http://schemas.microsoft.com/office/drawing/2015/10/21/chartex" xmlns:cx3="http://schemas.microsoft.com/office/drawing/2016/5/9/chartex" xmlns:cx4="http://schemas.microsoft.com/office/drawing/2016/5/10/chartex" xmlns:cx5="http://schemas.microsoft.com/office/drawing/2016/5/11/chartex" xmlns:cx6="http://schemas.microsoft.com/office/drawing/2016/5/12/chartex" xmlns:cx7="http://schemas.microsoft.com/office/drawing/2016/5/13/chartex" xmlns:cx8="http://schemas.microsoft.com/office/drawing/2016/5/14/chartex" xmlns:mc="http://schemas.openxmlformats.org/markup-compatibility/2006" xmlns:aink="http://schemas.microsoft.com/office/drawing/2016/ink" xmlns:am3d="http://schemas.microsoft.com/office/drawing/2017/model3d" xmlns:o="urn:schemas-microsoft-com:office:office" xmlns:oel="http://schemas.microsoft.com/office/2019/extlst" xmlns:r="http://schemas.openxmlformats.org/officeDocument/2006/relationships" xmlns:m="http://schemas.openxmlformats.org/officeDocument/2006/math" xmlns:v="urn:schemas-microsoft-com:vml" xmlns:wp14="http://schemas.microsoft.com/office/word/2010/wordprocessingDrawing" xmlns:wp="http://schemas.openxmlformats.org/drawingml/2006/wordprocessingDrawing" xmlns:w10="urn:schemas-microsoft-com:office:word" xmlns:w="http://schemas.openxmlformats.org/wordprocessingml/2006/main" xmlns:w14="http://schemas.microsoft.com/office/word/2010/wordml" xmlns:w15="http://schemas.microsoft.com/office/word/2012/wordml" xmlns:w16cex="http://schemas.microsoft.com/office/word/2018/wordml/cex" xmlns:w16cid="http://schemas.microsoft.com/office/word/2016/wordml/cid" xmlns:w16="http://schemas.microsoft.com/office/word/2018/wordml" xmlns:w16sdtdh="http://schemas.microsoft.com/office/word/2020/wordml/sdtdatahash" xmlns:w16se="http://schemas.microsoft.com/office/word/2015/wordml/symex" xmlns:wpg="http://schemas.microsoft.com/office/word/2010/wordprocessingGroup" xmlns:wpi="http://schemas.microsoft.com/office/word/2010/wordprocessingInk" xmlns:wne="http://schemas.microsoft.com/office/word/2006/wordml" xmlns:wps="http://schemas.microsoft.com/office/word/2010/wordprocessingShape" mc:Ignorable="w14 w15 w16se w16cid w16 w16cex w16sdtdh wp14">
+<w:endnotes xmlns:wpc="http://schemas.microsoft.com/office/word/2010/wordprocessingCanvas" xmlns:cx="http://schemas.microsoft.com/office/drawing/2014/chartex" xmlns:cx1="http://schemas.microsoft.com/office/drawing/2015/9/8/chartex" xmlns:cx2="http://schemas.microsoft.com/office/drawing/2015/10/21/chartex" xmlns:cx3="http://schemas.microsoft.com/office/drawing/2016/5/9/chartex" xmlns:cx4="http://schemas.microsoft.com/office/drawing/2016/5/10/chartex" xmlns:cx5="http://schemas.microsoft.com/office/drawing/2016/5/11/chartex" xmlns:cx6="http://schemas.microsoft.com/office/drawing/2016/5/12/chartex" xmlns:cx7="http://schemas.microsoft.com/office/drawing/2016/5/13/chartex" xmlns:cx8="http://schemas.microsoft.com/office/drawing/2016/5/14/chartex" xmlns:mc="http://schemas.openxmlformats.org/markup-compatibility/2006" xmlns:aink="http://schemas.microsoft.com/office/drawing/2016/ink" xmlns:am3d="http://schemas.microsoft.com/office/drawing/2017/model3d" xmlns:o="urn:schemas-microsoft-com:office:office" xmlns:oel="http://schemas.microsoft.com/office/2019/extlst" xmlns:r="http://schemas.openxmlformats.org/officeDocument/2006/relationships" xmlns:m="http://schemas.openxmlformats.org/officeDocument/2006/math" xmlns:v="urn:schemas-microsoft-com:vml" xmlns:wp14="http://schemas.microsoft.com/office/word/2010/wordprocessingDrawing" xmlns:wp="http://schemas.openxmlformats.org/drawingml/2006/wordprocessingDrawing" xmlns:w10="urn:schemas-microsoft-com:office:word" xmlns:w="http://schemas.openxmlformats.org/wordprocessingml/2006/main" xmlns:w14="http://schemas.microsoft.com/office/word/2010/wordml" xmlns:w15="http://schemas.microsoft.com/office/word/2012/wordml" xmlns:w16cex="http://schemas.microsoft.com/office/word/2018/wordml/cex" xmlns:w16cid="http://schemas.microsoft.com/office/word/2016/wordml/cid" xmlns:w16="http://schemas.microsoft.com/office/word/2018/wordml" xmlns:w16du="http://schemas.microsoft.com/office/word/2023/wordml/word16du" xmlns:w16sdtdh="http://schemas.microsoft.com/office/word/2020/wordml/sdtdatahash" xmlns:w16sdtfl="http://schemas.microsoft.com/office/word/2024/wordml/sdtformatlock" xmlns:w16se="http://schemas.microsoft.com/office/word/2015/wordml/symex" xmlns:wpg="http://schemas.microsoft.com/office/word/2010/wordprocessingGroup" xmlns:wpi="http://schemas.microsoft.com/office/word/2010/wordprocessingInk" xmlns:wne="http://schemas.microsoft.com/office/word/2006/wordml" xmlns:wps="http://schemas.microsoft.com/office/word/2010/wordprocessingShape" mc:Ignorable="w14 w15 w16se w16cid w16 w16cex w16sdtdh w16sdtfl w16du wp14">
   <w:endnote w:type="separator" w:id="-1">
     <w:p>
       <w:pPr>
@@ -12116,7 +12958,7 @@
 </file>
 
 <file path=word/footer1.xml><?xml version="1.0" encoding="utf-8"?>
-<w:ftr xmlns:wpc="http://schemas.microsoft.com/office/word/2010/wordprocessingCanvas" xmlns:cx="http://schemas.microsoft.com/office/drawing/2014/chartex" xmlns:cx1="http://schemas.microsoft.com/office/drawing/2015/9/8/chartex" xmlns:cx2="http://schemas.microsoft.com/office/drawing/2015/10/21/chartex" xmlns:cx3="http://schemas.microsoft.com/office/drawing/2016/5/9/chartex" xmlns:cx4="http://schemas.microsoft.com/office/drawing/2016/5/10/chartex" xmlns:cx5="http://schemas.microsoft.com/office/drawing/2016/5/11/chartex" xmlns:cx6="http://schemas.microsoft.com/office/drawing/2016/5/12/chartex" xmlns:cx7="http://schemas.microsoft.com/office/drawing/2016/5/13/chartex" xmlns:cx8="http://schemas.microsoft.com/office/drawing/2016/5/14/chartex" xmlns:mc="http://schemas.openxmlformats.org/markup-compatibility/2006" xmlns:aink="http://schemas.microsoft.com/office/drawing/2016/ink" xmlns:am3d="http://schemas.microsoft.com/office/drawing/2017/model3d" xmlns:o="urn:schemas-microsoft-com:office:office" xmlns:oel="http://schemas.microsoft.com/office/2019/extlst" xmlns:r="http://schemas.openxmlformats.org/officeDocument/2006/relationships" xmlns:m="http://schemas.openxmlformats.org/officeDocument/2006/math" xmlns:v="urn:schemas-microsoft-com:vml" xmlns:wp14="http://schemas.microsoft.com/office/word/2010/wordprocessingDrawing" xmlns:wp="http://schemas.openxmlformats.org/drawingml/2006/wordprocessingDrawing" xmlns:w10="urn:schemas-microsoft-com:office:word" xmlns:w="http://schemas.openxmlformats.org/wordprocessingml/2006/main" xmlns:w14="http://schemas.microsoft.com/office/word/2010/wordml" xmlns:w15="http://schemas.microsoft.com/office/word/2012/wordml" xmlns:w16cex="http://schemas.microsoft.com/office/word/2018/wordml/cex" xmlns:w16cid="http://schemas.microsoft.com/office/word/2016/wordml/cid" xmlns:w16="http://schemas.microsoft.com/office/word/2018/wordml" xmlns:w16sdtdh="http://schemas.microsoft.com/office/word/2020/wordml/sdtdatahash" xmlns:w16se="http://schemas.microsoft.com/office/word/2015/wordml/symex" xmlns:wpg="http://schemas.microsoft.com/office/word/2010/wordprocessingGroup" xmlns:wpi="http://schemas.microsoft.com/office/word/2010/wordprocessingInk" xmlns:wne="http://schemas.microsoft.com/office/word/2006/wordml" xmlns:wps="http://schemas.microsoft.com/office/word/2010/wordprocessingShape" mc:Ignorable="w14 w15 w16se w16cid w16 w16cex w16sdtdh wp14">
+<w:ftr xmlns:wpc="http://schemas.microsoft.com/office/word/2010/wordprocessingCanvas" xmlns:cx="http://schemas.microsoft.com/office/drawing/2014/chartex" xmlns:cx1="http://schemas.microsoft.com/office/drawing/2015/9/8/chartex" xmlns:cx2="http://schemas.microsoft.com/office/drawing/2015/10/21/chartex" xmlns:cx3="http://schemas.microsoft.com/office/drawing/2016/5/9/chartex" xmlns:cx4="http://schemas.microsoft.com/office/drawing/2016/5/10/chartex" xmlns:cx5="http://schemas.microsoft.com/office/drawing/2016/5/11/chartex" xmlns:cx6="http://schemas.microsoft.com/office/drawing/2016/5/12/chartex" xmlns:cx7="http://schemas.microsoft.com/office/drawing/2016/5/13/chartex" xmlns:cx8="http://schemas.microsoft.com/office/drawing/2016/5/14/chartex" xmlns:mc="http://schemas.openxmlformats.org/markup-compatibility/2006" xmlns:aink="http://schemas.microsoft.com/office/drawing/2016/ink" xmlns:am3d="http://schemas.microsoft.com/office/drawing/2017/model3d" xmlns:o="urn:schemas-microsoft-com:office:office" xmlns:oel="http://schemas.microsoft.com/office/2019/extlst" xmlns:r="http://schemas.openxmlformats.org/officeDocument/2006/relationships" xmlns:m="http://schemas.openxmlformats.org/officeDocument/2006/math" xmlns:v="urn:schemas-microsoft-com:vml" xmlns:wp14="http://schemas.microsoft.com/office/word/2010/wordprocessingDrawing" xmlns:wp="http://schemas.openxmlformats.org/drawingml/2006/wordprocessingDrawing" xmlns:w10="urn:schemas-microsoft-com:office:word" xmlns:w="http://schemas.openxmlformats.org/wordprocessingml/2006/main" xmlns:w14="http://schemas.microsoft.com/office/word/2010/wordml" xmlns:w15="http://schemas.microsoft.com/office/word/2012/wordml" xmlns:w16cex="http://schemas.microsoft.com/office/word/2018/wordml/cex" xmlns:w16cid="http://schemas.microsoft.com/office/word/2016/wordml/cid" xmlns:w16="http://schemas.microsoft.com/office/word/2018/wordml" xmlns:w16du="http://schemas.microsoft.com/office/word/2023/wordml/word16du" xmlns:w16sdtdh="http://schemas.microsoft.com/office/word/2020/wordml/sdtdatahash" xmlns:w16sdtfl="http://schemas.microsoft.com/office/word/2024/wordml/sdtformatlock" xmlns:w16se="http://schemas.microsoft.com/office/word/2015/wordml/symex" xmlns:wpg="http://schemas.microsoft.com/office/word/2010/wordprocessingGroup" xmlns:wpi="http://schemas.microsoft.com/office/word/2010/wordprocessingInk" xmlns:wne="http://schemas.microsoft.com/office/word/2006/wordml" xmlns:wps="http://schemas.microsoft.com/office/word/2010/wordprocessingShape" mc:Ignorable="w14 w15 w16se w16cid w16 w16cex w16sdtdh w16sdtfl w16du wp14">
   <w:p>
     <w:pPr>
       <w:pStyle w:val="Footer"/>
@@ -12258,7 +13100,7 @@
 </file>
 
 <file path=word/footer2.xml><?xml version="1.0" encoding="utf-8"?>
-<w:ftr xmlns:wpc="http://schemas.microsoft.com/office/word/2010/wordprocessingCanvas" xmlns:cx="http://schemas.microsoft.com/office/drawing/2014/chartex" xmlns:cx1="http://schemas.microsoft.com/office/drawing/2015/9/8/chartex" xmlns:cx2="http://schemas.microsoft.com/office/drawing/2015/10/21/chartex" xmlns:cx3="http://schemas.microsoft.com/office/drawing/2016/5/9/chartex" xmlns:cx4="http://schemas.microsoft.com/office/drawing/2016/5/10/chartex" xmlns:cx5="http://schemas.microsoft.com/office/drawing/2016/5/11/chartex" xmlns:cx6="http://schemas.microsoft.com/office/drawing/2016/5/12/chartex" xmlns:cx7="http://schemas.microsoft.com/office/drawing/2016/5/13/chartex" xmlns:cx8="http://schemas.microsoft.com/office/drawing/2016/5/14/chartex" xmlns:mc="http://schemas.openxmlformats.org/markup-compatibility/2006" xmlns:aink="http://schemas.microsoft.com/office/drawing/2016/ink" xmlns:am3d="http://schemas.microsoft.com/office/drawing/2017/model3d" xmlns:o="urn:schemas-microsoft-com:office:office" xmlns:oel="http://schemas.microsoft.com/office/2019/extlst" xmlns:r="http://schemas.openxmlformats.org/officeDocument/2006/relationships" xmlns:m="http://schemas.openxmlformats.org/officeDocument/2006/math" xmlns:v="urn:schemas-microsoft-com:vml" xmlns:wp14="http://schemas.microsoft.com/office/word/2010/wordprocessingDrawing" xmlns:wp="http://schemas.openxmlformats.org/drawingml/2006/wordprocessingDrawing" xmlns:w10="urn:schemas-microsoft-com:office:word" xmlns:w="http://schemas.openxmlformats.org/wordprocessingml/2006/main" xmlns:w14="http://schemas.microsoft.com/office/word/2010/wordml" xmlns:w15="http://schemas.microsoft.com/office/word/2012/wordml" xmlns:w16cex="http://schemas.microsoft.com/office/word/2018/wordml/cex" xmlns:w16cid="http://schemas.microsoft.com/office/word/2016/wordml/cid" xmlns:w16="http://schemas.microsoft.com/office/word/2018/wordml" xmlns:w16sdtdh="http://schemas.microsoft.com/office/word/2020/wordml/sdtdatahash" xmlns:w16se="http://schemas.microsoft.com/office/word/2015/wordml/symex" xmlns:wpg="http://schemas.microsoft.com/office/word/2010/wordprocessingGroup" xmlns:wpi="http://schemas.microsoft.com/office/word/2010/wordprocessingInk" xmlns:wne="http://schemas.microsoft.com/office/word/2006/wordml" xmlns:wps="http://schemas.microsoft.com/office/word/2010/wordprocessingShape" mc:Ignorable="w14 w15 w16se w16cid w16 w16cex w16sdtdh wp14">
+<w:ftr xmlns:wpc="http://schemas.microsoft.com/office/word/2010/wordprocessingCanvas" xmlns:cx="http://schemas.microsoft.com/office/drawing/2014/chartex" xmlns:cx1="http://schemas.microsoft.com/office/drawing/2015/9/8/chartex" xmlns:cx2="http://schemas.microsoft.com/office/drawing/2015/10/21/chartex" xmlns:cx3="http://schemas.microsoft.com/office/drawing/2016/5/9/chartex" xmlns:cx4="http://schemas.microsoft.com/office/drawing/2016/5/10/chartex" xmlns:cx5="http://schemas.microsoft.com/office/drawing/2016/5/11/chartex" xmlns:cx6="http://schemas.microsoft.com/office/drawing/2016/5/12/chartex" xmlns:cx7="http://schemas.microsoft.com/office/drawing/2016/5/13/chartex" xmlns:cx8="http://schemas.microsoft.com/office/drawing/2016/5/14/chartex" xmlns:mc="http://schemas.openxmlformats.org/markup-compatibility/2006" xmlns:aink="http://schemas.microsoft.com/office/drawing/2016/ink" xmlns:am3d="http://schemas.microsoft.com/office/drawing/2017/model3d" xmlns:o="urn:schemas-microsoft-com:office:office" xmlns:oel="http://schemas.microsoft.com/office/2019/extlst" xmlns:r="http://schemas.openxmlformats.org/officeDocument/2006/relationships" xmlns:m="http://schemas.openxmlformats.org/officeDocument/2006/math" xmlns:v="urn:schemas-microsoft-com:vml" xmlns:wp14="http://schemas.microsoft.com/office/word/2010/wordprocessingDrawing" xmlns:wp="http://schemas.openxmlformats.org/drawingml/2006/wordprocessingDrawing" xmlns:w10="urn:schemas-microsoft-com:office:word" xmlns:w="http://schemas.openxmlformats.org/wordprocessingml/2006/main" xmlns:w14="http://schemas.microsoft.com/office/word/2010/wordml" xmlns:w15="http://schemas.microsoft.com/office/word/2012/wordml" xmlns:w16cex="http://schemas.microsoft.com/office/word/2018/wordml/cex" xmlns:w16cid="http://schemas.microsoft.com/office/word/2016/wordml/cid" xmlns:w16="http://schemas.microsoft.com/office/word/2018/wordml" xmlns:w16du="http://schemas.microsoft.com/office/word/2023/wordml/word16du" xmlns:w16sdtdh="http://schemas.microsoft.com/office/word/2020/wordml/sdtdatahash" xmlns:w16sdtfl="http://schemas.microsoft.com/office/word/2024/wordml/sdtformatlock" xmlns:w16se="http://schemas.microsoft.com/office/word/2015/wordml/symex" xmlns:wpg="http://schemas.microsoft.com/office/word/2010/wordprocessingGroup" xmlns:wpi="http://schemas.microsoft.com/office/word/2010/wordprocessingInk" xmlns:wne="http://schemas.microsoft.com/office/word/2006/wordml" xmlns:wps="http://schemas.microsoft.com/office/word/2010/wordprocessingShape" mc:Ignorable="w14 w15 w16se w16cid w16 w16cex w16sdtdh w16sdtfl w16du wp14">
   <w:p>
     <w:pPr>
       <w:pBdr>
@@ -12460,7 +13302,7 @@
 </file>
 
 <file path=word/footer3.xml><?xml version="1.0" encoding="utf-8"?>
-<w:ftr xmlns:wpc="http://schemas.microsoft.com/office/word/2010/wordprocessingCanvas" xmlns:cx="http://schemas.microsoft.com/office/drawing/2014/chartex" xmlns:cx1="http://schemas.microsoft.com/office/drawing/2015/9/8/chartex" xmlns:cx2="http://schemas.microsoft.com/office/drawing/2015/10/21/chartex" xmlns:cx3="http://schemas.microsoft.com/office/drawing/2016/5/9/chartex" xmlns:cx4="http://schemas.microsoft.com/office/drawing/2016/5/10/chartex" xmlns:cx5="http://schemas.microsoft.com/office/drawing/2016/5/11/chartex" xmlns:cx6="http://schemas.microsoft.com/office/drawing/2016/5/12/chartex" xmlns:cx7="http://schemas.microsoft.com/office/drawing/2016/5/13/chartex" xmlns:cx8="http://schemas.microsoft.com/office/drawing/2016/5/14/chartex" xmlns:mc="http://schemas.openxmlformats.org/markup-compatibility/2006" xmlns:aink="http://schemas.microsoft.com/office/drawing/2016/ink" xmlns:am3d="http://schemas.microsoft.com/office/drawing/2017/model3d" xmlns:o="urn:schemas-microsoft-com:office:office" xmlns:oel="http://schemas.microsoft.com/office/2019/extlst" xmlns:r="http://schemas.openxmlformats.org/officeDocument/2006/relationships" xmlns:m="http://schemas.openxmlformats.org/officeDocument/2006/math" xmlns:v="urn:schemas-microsoft-com:vml" xmlns:wp14="http://schemas.microsoft.com/office/word/2010/wordprocessingDrawing" xmlns:wp="http://schemas.openxmlformats.org/drawingml/2006/wordprocessingDrawing" xmlns:w10="urn:schemas-microsoft-com:office:word" xmlns:w="http://schemas.openxmlformats.org/wordprocessingml/2006/main" xmlns:w14="http://schemas.microsoft.com/office/word/2010/wordml" xmlns:w15="http://schemas.microsoft.com/office/word/2012/wordml" xmlns:w16cex="http://schemas.microsoft.com/office/word/2018/wordml/cex" xmlns:w16cid="http://schemas.microsoft.com/office/word/2016/wordml/cid" xmlns:w16="http://schemas.microsoft.com/office/word/2018/wordml" xmlns:w16sdtdh="http://schemas.microsoft.com/office/word/2020/wordml/sdtdatahash" xmlns:w16se="http://schemas.microsoft.com/office/word/2015/wordml/symex" xmlns:wpg="http://schemas.microsoft.com/office/word/2010/wordprocessingGroup" xmlns:wpi="http://schemas.microsoft.com/office/word/2010/wordprocessingInk" xmlns:wne="http://schemas.microsoft.com/office/word/2006/wordml" xmlns:wps="http://schemas.microsoft.com/office/word/2010/wordprocessingShape" mc:Ignorable="w14 w15 w16se w16cid w16 w16cex w16sdtdh wp14">
+<w:ftr xmlns:wpc="http://schemas.microsoft.com/office/word/2010/wordprocessingCanvas" xmlns:cx="http://schemas.microsoft.com/office/drawing/2014/chartex" xmlns:cx1="http://schemas.microsoft.com/office/drawing/2015/9/8/chartex" xmlns:cx2="http://schemas.microsoft.com/office/drawing/2015/10/21/chartex" xmlns:cx3="http://schemas.microsoft.com/office/drawing/2016/5/9/chartex" xmlns:cx4="http://schemas.microsoft.com/office/drawing/2016/5/10/chartex" xmlns:cx5="http://schemas.microsoft.com/office/drawing/2016/5/11/chartex" xmlns:cx6="http://schemas.microsoft.com/office/drawing/2016/5/12/chartex" xmlns:cx7="http://schemas.microsoft.com/office/drawing/2016/5/13/chartex" xmlns:cx8="http://schemas.microsoft.com/office/drawing/2016/5/14/chartex" xmlns:mc="http://schemas.openxmlformats.org/markup-compatibility/2006" xmlns:aink="http://schemas.microsoft.com/office/drawing/2016/ink" xmlns:am3d="http://schemas.microsoft.com/office/drawing/2017/model3d" xmlns:o="urn:schemas-microsoft-com:office:office" xmlns:oel="http://schemas.microsoft.com/office/2019/extlst" xmlns:r="http://schemas.openxmlformats.org/officeDocument/2006/relationships" xmlns:m="http://schemas.openxmlformats.org/officeDocument/2006/math" xmlns:v="urn:schemas-microsoft-com:vml" xmlns:wp14="http://schemas.microsoft.com/office/word/2010/wordprocessingDrawing" xmlns:wp="http://schemas.openxmlformats.org/drawingml/2006/wordprocessingDrawing" xmlns:w10="urn:schemas-microsoft-com:office:word" xmlns:w="http://schemas.openxmlformats.org/wordprocessingml/2006/main" xmlns:w14="http://schemas.microsoft.com/office/word/2010/wordml" xmlns:w15="http://schemas.microsoft.com/office/word/2012/wordml" xmlns:w16cex="http://schemas.microsoft.com/office/word/2018/wordml/cex" xmlns:w16cid="http://schemas.microsoft.com/office/word/2016/wordml/cid" xmlns:w16="http://schemas.microsoft.com/office/word/2018/wordml" xmlns:w16du="http://schemas.microsoft.com/office/word/2023/wordml/word16du" xmlns:w16sdtdh="http://schemas.microsoft.com/office/word/2020/wordml/sdtdatahash" xmlns:w16sdtfl="http://schemas.microsoft.com/office/word/2024/wordml/sdtformatlock" xmlns:w16se="http://schemas.microsoft.com/office/word/2015/wordml/symex" xmlns:wpg="http://schemas.microsoft.com/office/word/2010/wordprocessingGroup" xmlns:wpi="http://schemas.microsoft.com/office/word/2010/wordprocessingInk" xmlns:wne="http://schemas.microsoft.com/office/word/2006/wordml" xmlns:wps="http://schemas.microsoft.com/office/word/2010/wordprocessingShape" mc:Ignorable="w14 w15 w16se w16cid w16 w16cex w16sdtdh w16sdtfl w16du wp14">
   <w:p>
     <w:pPr>
       <w:pStyle w:val="Footer"/>
@@ -12470,7 +13312,7 @@
 </file>
 
 <file path=word/footnotes.xml><?xml version="1.0" encoding="utf-8"?>
-<w:footnotes xmlns:wpc="http://schemas.microsoft.com/office/word/2010/wordprocessingCanvas" xmlns:cx="http://schemas.microsoft.com/office/drawing/2014/chartex" xmlns:cx1="http://schemas.microsoft.com/office/drawing/2015/9/8/chartex" xmlns:cx2="http://schemas.microsoft.com/office/drawing/2015/10/21/chartex" xmlns:cx3="http://schemas.microsoft.com/office/drawing/2016/5/9/chartex" xmlns:cx4="http://schemas.microsoft.com/office/drawing/2016/5/10/chartex" xmlns:cx5="http://schemas.microsoft.com/office/drawing/2016/5/11/chartex" xmlns:cx6="http://schemas.microsoft.com/office/drawing/2016/5/12/chartex" xmlns:cx7="http://schemas.microsoft.com/office/drawing/2016/5/13/chartex" xmlns:cx8="http://schemas.microsoft.com/office/drawing/2016/5/14/chartex" xmlns:mc="http://schemas.openxmlformats.org/markup-compatibility/2006" xmlns:aink="http://schemas.microsoft.com/office/drawing/2016/ink" xmlns:am3d="http://schemas.microsoft.com/office/drawing/2017/model3d" xmlns:o="urn:schemas-microsoft-com:office:office" xmlns:oel="http://schemas.microsoft.com/office/2019/extlst" xmlns:r="http://schemas.openxmlformats.org/officeDocument/2006/relationships" xmlns:m="http://schemas.openxmlformats.org/officeDocument/2006/math" xmlns:v="urn:schemas-microsoft-com:vml" xmlns:wp14="http://schemas.microsoft.com/office/word/2010/wordprocessingDrawing" xmlns:wp="http://schemas.openxmlformats.org/drawingml/2006/wordprocessingDrawing" xmlns:w10="urn:schemas-microsoft-com:office:word" xmlns:w="http://schemas.openxmlformats.org/wordprocessingml/2006/main" xmlns:w14="http://schemas.microsoft.com/office/word/2010/wordml" xmlns:w15="http://schemas.microsoft.com/office/word/2012/wordml" xmlns:w16cex="http://schemas.microsoft.com/office/word/2018/wordml/cex" xmlns:w16cid="http://schemas.microsoft.com/office/word/2016/wordml/cid" xmlns:w16="http://schemas.microsoft.com/office/word/2018/wordml" xmlns:w16sdtdh="http://schemas.microsoft.com/office/word/2020/wordml/sdtdatahash" xmlns:w16se="http://schemas.microsoft.com/office/word/2015/wordml/symex" xmlns:wpg="http://schemas.microsoft.com/office/word/2010/wordprocessingGroup" xmlns:wpi="http://schemas.microsoft.com/office/word/2010/wordprocessingInk" xmlns:wne="http://schemas.microsoft.com/office/word/2006/wordml" xmlns:wps="http://schemas.microsoft.com/office/word/2010/wordprocessingShape" mc:Ignorable="w14 w15 w16se w16cid w16 w16cex w16sdtdh wp14">
+<w:footnotes xmlns:wpc="http://schemas.microsoft.com/office/word/2010/wordprocessingCanvas" xmlns:cx="http://schemas.microsoft.com/office/drawing/2014/chartex" xmlns:cx1="http://schemas.microsoft.com/office/drawing/2015/9/8/chartex" xmlns:cx2="http://schemas.microsoft.com/office/drawing/2015/10/21/chartex" xmlns:cx3="http://schemas.microsoft.com/office/drawing/2016/5/9/chartex" xmlns:cx4="http://schemas.microsoft.com/office/drawing/2016/5/10/chartex" xmlns:cx5="http://schemas.microsoft.com/office/drawing/2016/5/11/chartex" xmlns:cx6="http://schemas.microsoft.com/office/drawing/2016/5/12/chartex" xmlns:cx7="http://schemas.microsoft.com/office/drawing/2016/5/13/chartex" xmlns:cx8="http://schemas.microsoft.com/office/drawing/2016/5/14/chartex" xmlns:mc="http://schemas.openxmlformats.org/markup-compatibility/2006" xmlns:aink="http://schemas.microsoft.com/office/drawing/2016/ink" xmlns:am3d="http://schemas.microsoft.com/office/drawing/2017/model3d" xmlns:o="urn:schemas-microsoft-com:office:office" xmlns:oel="http://schemas.microsoft.com/office/2019/extlst" xmlns:r="http://schemas.openxmlformats.org/officeDocument/2006/relationships" xmlns:m="http://schemas.openxmlformats.org/officeDocument/2006/math" xmlns:v="urn:schemas-microsoft-com:vml" xmlns:wp14="http://schemas.microsoft.com/office/word/2010/wordprocessingDrawing" xmlns:wp="http://schemas.openxmlformats.org/drawingml/2006/wordprocessingDrawing" xmlns:w10="urn:schemas-microsoft-com:office:word" xmlns:w="http://schemas.openxmlformats.org/wordprocessingml/2006/main" xmlns:w14="http://schemas.microsoft.com/office/word/2010/wordml" xmlns:w15="http://schemas.microsoft.com/office/word/2012/wordml" xmlns:w16cex="http://schemas.microsoft.com/office/word/2018/wordml/cex" xmlns:w16cid="http://schemas.microsoft.com/office/word/2016/wordml/cid" xmlns:w16="http://schemas.microsoft.com/office/word/2018/wordml" xmlns:w16du="http://schemas.microsoft.com/office/word/2023/wordml/word16du" xmlns:w16sdtdh="http://schemas.microsoft.com/office/word/2020/wordml/sdtdatahash" xmlns:w16sdtfl="http://schemas.microsoft.com/office/word/2024/wordml/sdtformatlock" xmlns:w16se="http://schemas.microsoft.com/office/word/2015/wordml/symex" xmlns:wpg="http://schemas.microsoft.com/office/word/2010/wordprocessingGroup" xmlns:wpi="http://schemas.microsoft.com/office/word/2010/wordprocessingInk" xmlns:wne="http://schemas.microsoft.com/office/word/2006/wordml" xmlns:wps="http://schemas.microsoft.com/office/word/2010/wordprocessingShape" mc:Ignorable="w14 w15 w16se w16cid w16 w16cex w16sdtdh w16sdtfl w16du wp14">
   <w:footnote w:type="separator" w:id="-1">
     <w:p>
       <w:pPr>
@@ -12495,7 +13337,7 @@
 </file>
 
 <file path=word/header1.xml><?xml version="1.0" encoding="utf-8"?>
-<w:hdr xmlns:wpc="http://schemas.microsoft.com/office/word/2010/wordprocessingCanvas" xmlns:cx="http://schemas.microsoft.com/office/drawing/2014/chartex" xmlns:cx1="http://schemas.microsoft.com/office/drawing/2015/9/8/chartex" xmlns:cx2="http://schemas.microsoft.com/office/drawing/2015/10/21/chartex" xmlns:cx3="http://schemas.microsoft.com/office/drawing/2016/5/9/chartex" xmlns:cx4="http://schemas.microsoft.com/office/drawing/2016/5/10/chartex" xmlns:cx5="http://schemas.microsoft.com/office/drawing/2016/5/11/chartex" xmlns:cx6="http://schemas.microsoft.com/office/drawing/2016/5/12/chartex" xmlns:cx7="http://schemas.microsoft.com/office/drawing/2016/5/13/chartex" xmlns:cx8="http://schemas.microsoft.com/office/drawing/2016/5/14/chartex" xmlns:mc="http://schemas.openxmlformats.org/markup-compatibility/2006" xmlns:aink="http://schemas.microsoft.com/office/drawing/2016/ink" xmlns:am3d="http://schemas.microsoft.com/office/drawing/2017/model3d" xmlns:o="urn:schemas-microsoft-com:office:office" xmlns:oel="http://schemas.microsoft.com/office/2019/extlst" xmlns:r="http://schemas.openxmlformats.org/officeDocument/2006/relationships" xmlns:m="http://schemas.openxmlformats.org/officeDocument/2006/math" xmlns:v="urn:schemas-microsoft-com:vml" xmlns:wp14="http://schemas.microsoft.com/office/word/2010/wordprocessingDrawing" xmlns:wp="http://schemas.openxmlformats.org/drawingml/2006/wordprocessingDrawing" xmlns:w10="urn:schemas-microsoft-com:office:word" xmlns:w="http://schemas.openxmlformats.org/wordprocessingml/2006/main" xmlns:w14="http://schemas.microsoft.com/office/word/2010/wordml" xmlns:w15="http://schemas.microsoft.com/office/word/2012/wordml" xmlns:w16cex="http://schemas.microsoft.com/office/word/2018/wordml/cex" xmlns:w16cid="http://schemas.microsoft.com/office/word/2016/wordml/cid" xmlns:w16="http://schemas.microsoft.com/office/word/2018/wordml" xmlns:w16sdtdh="http://schemas.microsoft.com/office/word/2020/wordml/sdtdatahash" xmlns:w16se="http://schemas.microsoft.com/office/word/2015/wordml/symex" xmlns:wpg="http://schemas.microsoft.com/office/word/2010/wordprocessingGroup" xmlns:wpi="http://schemas.microsoft.com/office/word/2010/wordprocessingInk" xmlns:wne="http://schemas.microsoft.com/office/word/2006/wordml" xmlns:wps="http://schemas.microsoft.com/office/word/2010/wordprocessingShape" mc:Ignorable="w14 w15 w16se w16cid w16 w16cex w16sdtdh wp14">
+<w:hdr xmlns:wpc="http://schemas.microsoft.com/office/word/2010/wordprocessingCanvas" xmlns:cx="http://schemas.microsoft.com/office/drawing/2014/chartex" xmlns:cx1="http://schemas.microsoft.com/office/drawing/2015/9/8/chartex" xmlns:cx2="http://schemas.microsoft.com/office/drawing/2015/10/21/chartex" xmlns:cx3="http://schemas.microsoft.com/office/drawing/2016/5/9/chartex" xmlns:cx4="http://schemas.microsoft.com/office/drawing/2016/5/10/chartex" xmlns:cx5="http://schemas.microsoft.com/office/drawing/2016/5/11/chartex" xmlns:cx6="http://schemas.microsoft.com/office/drawing/2016/5/12/chartex" xmlns:cx7="http://schemas.microsoft.com/office/drawing/2016/5/13/chartex" xmlns:cx8="http://schemas.microsoft.com/office/drawing/2016/5/14/chartex" xmlns:mc="http://schemas.openxmlformats.org/markup-compatibility/2006" xmlns:aink="http://schemas.microsoft.com/office/drawing/2016/ink" xmlns:am3d="http://schemas.microsoft.com/office/drawing/2017/model3d" xmlns:o="urn:schemas-microsoft-com:office:office" xmlns:oel="http://schemas.microsoft.com/office/2019/extlst" xmlns:r="http://schemas.openxmlformats.org/officeDocument/2006/relationships" xmlns:m="http://schemas.openxmlformats.org/officeDocument/2006/math" xmlns:v="urn:schemas-microsoft-com:vml" xmlns:wp14="http://schemas.microsoft.com/office/word/2010/wordprocessingDrawing" xmlns:wp="http://schemas.openxmlformats.org/drawingml/2006/wordprocessingDrawing" xmlns:w10="urn:schemas-microsoft-com:office:word" xmlns:w="http://schemas.openxmlformats.org/wordprocessingml/2006/main" xmlns:w14="http://schemas.microsoft.com/office/word/2010/wordml" xmlns:w15="http://schemas.microsoft.com/office/word/2012/wordml" xmlns:w16cex="http://schemas.microsoft.com/office/word/2018/wordml/cex" xmlns:w16cid="http://schemas.microsoft.com/office/word/2016/wordml/cid" xmlns:w16="http://schemas.microsoft.com/office/word/2018/wordml" xmlns:w16du="http://schemas.microsoft.com/office/word/2023/wordml/word16du" xmlns:w16sdtdh="http://schemas.microsoft.com/office/word/2020/wordml/sdtdatahash" xmlns:w16sdtfl="http://schemas.microsoft.com/office/word/2024/wordml/sdtformatlock" xmlns:w16se="http://schemas.microsoft.com/office/word/2015/wordml/symex" xmlns:wpg="http://schemas.microsoft.com/office/word/2010/wordprocessingGroup" xmlns:wpi="http://schemas.microsoft.com/office/word/2010/wordprocessingInk" xmlns:wne="http://schemas.microsoft.com/office/word/2006/wordml" xmlns:wps="http://schemas.microsoft.com/office/word/2010/wordprocessingShape" mc:Ignorable="w14 w15 w16se w16cid w16 w16cex w16sdtdh w16sdtfl w16du wp14">
   <w:p>
     <w:pPr>
       <w:pStyle w:val="Header"/>
@@ -12508,7 +13350,7 @@
 </file>
 
 <file path=word/header2.xml><?xml version="1.0" encoding="utf-8"?>
-<w:hdr xmlns:wpc="http://schemas.microsoft.com/office/word/2010/wordprocessingCanvas" xmlns:cx="http://schemas.microsoft.com/office/drawing/2014/chartex" xmlns:cx1="http://schemas.microsoft.com/office/drawing/2015/9/8/chartex" xmlns:cx2="http://schemas.microsoft.com/office/drawing/2015/10/21/chartex" xmlns:cx3="http://schemas.microsoft.com/office/drawing/2016/5/9/chartex" xmlns:cx4="http://schemas.microsoft.com/office/drawing/2016/5/10/chartex" xmlns:cx5="http://schemas.microsoft.com/office/drawing/2016/5/11/chartex" xmlns:cx6="http://schemas.microsoft.com/office/drawing/2016/5/12/chartex" xmlns:cx7="http://schemas.microsoft.com/office/drawing/2016/5/13/chartex" xmlns:cx8="http://schemas.microsoft.com/office/drawing/2016/5/14/chartex" xmlns:mc="http://schemas.openxmlformats.org/markup-compatibility/2006" xmlns:aink="http://schemas.microsoft.com/office/drawing/2016/ink" xmlns:am3d="http://schemas.microsoft.com/office/drawing/2017/model3d" xmlns:o="urn:schemas-microsoft-com:office:office" xmlns:oel="http://schemas.microsoft.com/office/2019/extlst" xmlns:r="http://schemas.openxmlformats.org/officeDocument/2006/relationships" xmlns:m="http://schemas.openxmlformats.org/officeDocument/2006/math" xmlns:v="urn:schemas-microsoft-com:vml" xmlns:wp14="http://schemas.microsoft.com/office/word/2010/wordprocessingDrawing" xmlns:wp="http://schemas.openxmlformats.org/drawingml/2006/wordprocessingDrawing" xmlns:w10="urn:schemas-microsoft-com:office:word" xmlns:w="http://schemas.openxmlformats.org/wordprocessingml/2006/main" xmlns:w14="http://schemas.microsoft.com/office/word/2010/wordml" xmlns:w15="http://schemas.microsoft.com/office/word/2012/wordml" xmlns:w16cex="http://schemas.microsoft.com/office/word/2018/wordml/cex" xmlns:w16cid="http://schemas.microsoft.com/office/word/2016/wordml/cid" xmlns:w16="http://schemas.microsoft.com/office/word/2018/wordml" xmlns:w16sdtdh="http://schemas.microsoft.com/office/word/2020/wordml/sdtdatahash" xmlns:w16se="http://schemas.microsoft.com/office/word/2015/wordml/symex" xmlns:wpg="http://schemas.microsoft.com/office/word/2010/wordprocessingGroup" xmlns:wpi="http://schemas.microsoft.com/office/word/2010/wordprocessingInk" xmlns:wne="http://schemas.microsoft.com/office/word/2006/wordml" xmlns:wps="http://schemas.microsoft.com/office/word/2010/wordprocessingShape" mc:Ignorable="w14 w15 w16se w16cid w16 w16cex w16sdtdh wp14">
+<w:hdr xmlns:wpc="http://schemas.microsoft.com/office/word/2010/wordprocessingCanvas" xmlns:cx="http://schemas.microsoft.com/office/drawing/2014/chartex" xmlns:cx1="http://schemas.microsoft.com/office/drawing/2015/9/8/chartex" xmlns:cx2="http://schemas.microsoft.com/office/drawing/2015/10/21/chartex" xmlns:cx3="http://schemas.microsoft.com/office/drawing/2016/5/9/chartex" xmlns:cx4="http://schemas.microsoft.com/office/drawing/2016/5/10/chartex" xmlns:cx5="http://schemas.microsoft.com/office/drawing/2016/5/11/chartex" xmlns:cx6="http://schemas.microsoft.com/office/drawing/2016/5/12/chartex" xmlns:cx7="http://schemas.microsoft.com/office/drawing/2016/5/13/chartex" xmlns:cx8="http://schemas.microsoft.com/office/drawing/2016/5/14/chartex" xmlns:mc="http://schemas.openxmlformats.org/markup-compatibility/2006" xmlns:aink="http://schemas.microsoft.com/office/drawing/2016/ink" xmlns:am3d="http://schemas.microsoft.com/office/drawing/2017/model3d" xmlns:o="urn:schemas-microsoft-com:office:office" xmlns:oel="http://schemas.microsoft.com/office/2019/extlst" xmlns:r="http://schemas.openxmlformats.org/officeDocument/2006/relationships" xmlns:m="http://schemas.openxmlformats.org/officeDocument/2006/math" xmlns:v="urn:schemas-microsoft-com:vml" xmlns:wp14="http://schemas.microsoft.com/office/word/2010/wordprocessingDrawing" xmlns:wp="http://schemas.openxmlformats.org/drawingml/2006/wordprocessingDrawing" xmlns:w10="urn:schemas-microsoft-com:office:word" xmlns:w="http://schemas.openxmlformats.org/wordprocessingml/2006/main" xmlns:w14="http://schemas.microsoft.com/office/word/2010/wordml" xmlns:w15="http://schemas.microsoft.com/office/word/2012/wordml" xmlns:w16cex="http://schemas.microsoft.com/office/word/2018/wordml/cex" xmlns:w16cid="http://schemas.microsoft.com/office/word/2016/wordml/cid" xmlns:w16="http://schemas.microsoft.com/office/word/2018/wordml" xmlns:w16du="http://schemas.microsoft.com/office/word/2023/wordml/word16du" xmlns:w16sdtdh="http://schemas.microsoft.com/office/word/2020/wordml/sdtdatahash" xmlns:w16sdtfl="http://schemas.microsoft.com/office/word/2024/wordml/sdtformatlock" xmlns:w16se="http://schemas.microsoft.com/office/word/2015/wordml/symex" xmlns:wpg="http://schemas.microsoft.com/office/word/2010/wordprocessingGroup" xmlns:wpi="http://schemas.microsoft.com/office/word/2010/wordprocessingInk" xmlns:wne="http://schemas.microsoft.com/office/word/2006/wordml" xmlns:wps="http://schemas.microsoft.com/office/word/2010/wordprocessingShape" mc:Ignorable="w14 w15 w16se w16cid w16 w16cex w16sdtdh w16sdtfl w16du wp14">
   <w:p>
     <w:pPr>
       <w:pStyle w:val="Header"/>
@@ -12521,7 +13363,7 @@
 </file>
 
 <file path=word/header3.xml><?xml version="1.0" encoding="utf-8"?>
-<w:hdr xmlns:wpc="http://schemas.microsoft.com/office/word/2010/wordprocessingCanvas" xmlns:cx="http://schemas.microsoft.com/office/drawing/2014/chartex" xmlns:cx1="http://schemas.microsoft.com/office/drawing/2015/9/8/chartex" xmlns:cx2="http://schemas.microsoft.com/office/drawing/2015/10/21/chartex" xmlns:cx3="http://schemas.microsoft.com/office/drawing/2016/5/9/chartex" xmlns:cx4="http://schemas.microsoft.com/office/drawing/2016/5/10/chartex" xmlns:cx5="http://schemas.microsoft.com/office/drawing/2016/5/11/chartex" xmlns:cx6="http://schemas.microsoft.com/office/drawing/2016/5/12/chartex" xmlns:cx7="http://schemas.microsoft.com/office/drawing/2016/5/13/chartex" xmlns:cx8="http://schemas.microsoft.com/office/drawing/2016/5/14/chartex" xmlns:mc="http://schemas.openxmlformats.org/markup-compatibility/2006" xmlns:aink="http://schemas.microsoft.com/office/drawing/2016/ink" xmlns:am3d="http://schemas.microsoft.com/office/drawing/2017/model3d" xmlns:o="urn:schemas-microsoft-com:office:office" xmlns:oel="http://schemas.microsoft.com/office/2019/extlst" xmlns:r="http://schemas.openxmlformats.org/officeDocument/2006/relationships" xmlns:m="http://schemas.openxmlformats.org/officeDocument/2006/math" xmlns:v="urn:schemas-microsoft-com:vml" xmlns:wp14="http://schemas.microsoft.com/office/word/2010/wordprocessingDrawing" xmlns:wp="http://schemas.openxmlformats.org/drawingml/2006/wordprocessingDrawing" xmlns:w10="urn:schemas-microsoft-com:office:word" xmlns:w="http://schemas.openxmlformats.org/wordprocessingml/2006/main" xmlns:w14="http://schemas.microsoft.com/office/word/2010/wordml" xmlns:w15="http://schemas.microsoft.com/office/word/2012/wordml" xmlns:w16cex="http://schemas.microsoft.com/office/word/2018/wordml/cex" xmlns:w16cid="http://schemas.microsoft.com/office/word/2016/wordml/cid" xmlns:w16="http://schemas.microsoft.com/office/word/2018/wordml" xmlns:w16sdtdh="http://schemas.microsoft.com/office/word/2020/wordml/sdtdatahash" xmlns:w16se="http://schemas.microsoft.com/office/word/2015/wordml/symex" xmlns:wpg="http://schemas.microsoft.com/office/word/2010/wordprocessingGroup" xmlns:wpi="http://schemas.microsoft.com/office/word/2010/wordprocessingInk" xmlns:wne="http://schemas.microsoft.com/office/word/2006/wordml" xmlns:wps="http://schemas.microsoft.com/office/word/2010/wordprocessingShape" mc:Ignorable="w14 w15 w16se w16cid w16 w16cex w16sdtdh wp14">
+<w:hdr xmlns:wpc="http://schemas.microsoft.com/office/word/2010/wordprocessingCanvas" xmlns:cx="http://schemas.microsoft.com/office/drawing/2014/chartex" xmlns:cx1="http://schemas.microsoft.com/office/drawing/2015/9/8/chartex" xmlns:cx2="http://schemas.microsoft.com/office/drawing/2015/10/21/chartex" xmlns:cx3="http://schemas.microsoft.com/office/drawing/2016/5/9/chartex" xmlns:cx4="http://schemas.microsoft.com/office/drawing/2016/5/10/chartex" xmlns:cx5="http://schemas.microsoft.com/office/drawing/2016/5/11/chartex" xmlns:cx6="http://schemas.microsoft.com/office/drawing/2016/5/12/chartex" xmlns:cx7="http://schemas.microsoft.com/office/drawing/2016/5/13/chartex" xmlns:cx8="http://schemas.microsoft.com/office/drawing/2016/5/14/chartex" xmlns:mc="http://schemas.openxmlformats.org/markup-compatibility/2006" xmlns:aink="http://schemas.microsoft.com/office/drawing/2016/ink" xmlns:am3d="http://schemas.microsoft.com/office/drawing/2017/model3d" xmlns:o="urn:schemas-microsoft-com:office:office" xmlns:oel="http://schemas.microsoft.com/office/2019/extlst" xmlns:r="http://schemas.openxmlformats.org/officeDocument/2006/relationships" xmlns:m="http://schemas.openxmlformats.org/officeDocument/2006/math" xmlns:v="urn:schemas-microsoft-com:vml" xmlns:wp14="http://schemas.microsoft.com/office/word/2010/wordprocessingDrawing" xmlns:wp="http://schemas.openxmlformats.org/drawingml/2006/wordprocessingDrawing" xmlns:w10="urn:schemas-microsoft-com:office:word" xmlns:w="http://schemas.openxmlformats.org/wordprocessingml/2006/main" xmlns:w14="http://schemas.microsoft.com/office/word/2010/wordml" xmlns:w15="http://schemas.microsoft.com/office/word/2012/wordml" xmlns:w16cex="http://schemas.microsoft.com/office/word/2018/wordml/cex" xmlns:w16cid="http://schemas.microsoft.com/office/word/2016/wordml/cid" xmlns:w16="http://schemas.microsoft.com/office/word/2018/wordml" xmlns:w16du="http://schemas.microsoft.com/office/word/2023/wordml/word16du" xmlns:w16sdtdh="http://schemas.microsoft.com/office/word/2020/wordml/sdtdatahash" xmlns:w16sdtfl="http://schemas.microsoft.com/office/word/2024/wordml/sdtformatlock" xmlns:w16se="http://schemas.microsoft.com/office/word/2015/wordml/symex" xmlns:wpg="http://schemas.microsoft.com/office/word/2010/wordprocessingGroup" xmlns:wpi="http://schemas.microsoft.com/office/word/2010/wordprocessingInk" xmlns:wne="http://schemas.microsoft.com/office/word/2006/wordml" xmlns:wps="http://schemas.microsoft.com/office/word/2010/wordprocessingShape" mc:Ignorable="w14 w15 w16se w16cid w16 w16cex w16sdtdh w16sdtfl w16du wp14">
   <w:p>
     <w:pPr>
       <w:pStyle w:val="Header"/>
@@ -12531,7 +13373,7 @@
 </file>
 
 <file path=word/styles.xml><?xml version="1.0" encoding="utf-8"?>
-<w:styles xmlns:mc="http://schemas.openxmlformats.org/markup-compatibility/2006" xmlns:r="http://schemas.openxmlformats.org/officeDocument/2006/relationships" xmlns:w="http://schemas.openxmlformats.org/wordprocessingml/2006/main" xmlns:w14="http://schemas.microsoft.com/office/word/2010/wordml" xmlns:w15="http://schemas.microsoft.com/office/word/2012/wordml" xmlns:w16cex="http://schemas.microsoft.com/office/word/2018/wordml/cex" xmlns:w16cid="http://schemas.microsoft.com/office/word/2016/wordml/cid" xmlns:w16="http://schemas.microsoft.com/office/word/2018/wordml" xmlns:w16sdtdh="http://schemas.microsoft.com/office/word/2020/wordml/sdtdatahash" xmlns:w16se="http://schemas.microsoft.com/office/word/2015/wordml/symex" mc:Ignorable="w14 w15 w16se w16cid w16 w16cex w16sdtdh">
+<w:styles xmlns:mc="http://schemas.openxmlformats.org/markup-compatibility/2006" xmlns:r="http://schemas.openxmlformats.org/officeDocument/2006/relationships" xmlns:w="http://schemas.openxmlformats.org/wordprocessingml/2006/main" xmlns:w14="http://schemas.microsoft.com/office/word/2010/wordml" xmlns:w15="http://schemas.microsoft.com/office/word/2012/wordml" xmlns:w16cex="http://schemas.microsoft.com/office/word/2018/wordml/cex" xmlns:w16cid="http://schemas.microsoft.com/office/word/2016/wordml/cid" xmlns:w16="http://schemas.microsoft.com/office/word/2018/wordml" xmlns:w16du="http://schemas.microsoft.com/office/word/2023/wordml/word16du" xmlns:w16sdtdh="http://schemas.microsoft.com/office/word/2020/wordml/sdtdatahash" xmlns:w16sdtfl="http://schemas.microsoft.com/office/word/2024/wordml/sdtformatlock" xmlns:w16se="http://schemas.microsoft.com/office/word/2015/wordml/symex" mc:Ignorable="w14 w15 w16se w16cid w16 w16cex w16sdtdh w16sdtfl w16du">
   <w:docDefaults>
     <w:rPrDefault>
       <w:rPr>
@@ -12647,6 +13489,7 @@
     <w:lsdException w:name="HTML Sample" w:semiHidden="1" w:unhideWhenUsed="1"/>
     <w:lsdException w:name="HTML Typewriter" w:semiHidden="1" w:unhideWhenUsed="1"/>
     <w:lsdException w:name="HTML Variable" w:semiHidden="1" w:unhideWhenUsed="1"/>
+    <w:lsdException w:name="Normal Table" w:semiHidden="1" w:unhideWhenUsed="1"/>
     <w:lsdException w:name="annotation subject" w:semiHidden="1" w:unhideWhenUsed="1"/>
     <w:lsdException w:name="No List" w:semiHidden="1" w:unhideWhenUsed="1"/>
     <w:lsdException w:name="Outline List 1" w:semiHidden="1" w:unhideWhenUsed="1"/>
@@ -12689,8 +13532,11 @@
     <w:lsdException w:name="Table Contemporary" w:semiHidden="1" w:unhideWhenUsed="1"/>
     <w:lsdException w:name="Table Elegant" w:semiHidden="1" w:unhideWhenUsed="1"/>
     <w:lsdException w:name="Table Professional" w:semiHidden="1" w:unhideWhenUsed="1"/>
+    <w:lsdException w:name="Table Subtle 1" w:semiHidden="1" w:unhideWhenUsed="1"/>
     <w:lsdException w:name="Table Subtle 2" w:semiHidden="1" w:unhideWhenUsed="1"/>
     <w:lsdException w:name="Table Web 1" w:semiHidden="1" w:unhideWhenUsed="1"/>
+    <w:lsdException w:name="Table Web 2" w:semiHidden="1" w:unhideWhenUsed="1"/>
+    <w:lsdException w:name="Table Web 3" w:semiHidden="1" w:unhideWhenUsed="1"/>
     <w:lsdException w:name="Balloon Text" w:semiHidden="1" w:unhideWhenUsed="1"/>
     <w:lsdException w:name="Table Grid" w:uiPriority="59"/>
     <w:lsdException w:name="Table Theme" w:semiHidden="1" w:unhideWhenUsed="1"/>

</xml_diff>

<commit_message>
TS 1.6 Kramam Tamil
</commit_message>
<xml_diff>
--- a/TS-Kramam/TS-1.6/TS 1.6 Tamil Krama Paatam Corrections.docx
+++ b/TS-Kramam/TS-1.6/TS 1.6 Tamil Krama Paatam Corrections.docx
@@ -86,12 +86,16 @@
               <w:spacing w:before="0" w:line="240" w:lineRule="auto"/>
               <w:jc w:val="center"/>
               <w:rPr>
+                <w:b/>
+                <w:bCs/>
                 <w:sz w:val="32"/>
                 <w:szCs w:val="32"/>
               </w:rPr>
             </w:pPr>
             <w:r>
               <w:rPr>
+                <w:b/>
+                <w:bCs/>
                 <w:sz w:val="32"/>
                 <w:szCs w:val="32"/>
               </w:rPr>
@@ -103,12 +107,16 @@
               <w:spacing w:before="0" w:line="240" w:lineRule="auto"/>
               <w:jc w:val="center"/>
               <w:rPr>
+                <w:b/>
+                <w:bCs/>
                 <w:sz w:val="32"/>
                 <w:szCs w:val="32"/>
               </w:rPr>
             </w:pPr>
             <w:r>
               <w:rPr>
+                <w:b/>
+                <w:bCs/>
                 <w:sz w:val="32"/>
                 <w:szCs w:val="32"/>
               </w:rPr>
@@ -132,12 +140,16 @@
               <w:spacing w:before="0" w:line="240" w:lineRule="auto"/>
               <w:jc w:val="center"/>
               <w:rPr>
+                <w:b/>
+                <w:bCs/>
                 <w:sz w:val="32"/>
                 <w:szCs w:val="32"/>
               </w:rPr>
             </w:pPr>
             <w:r>
               <w:rPr>
+                <w:b/>
+                <w:bCs/>
                 <w:sz w:val="32"/>
                 <w:szCs w:val="32"/>
               </w:rPr>
@@ -162,12 +174,16 @@
               <w:ind w:right="-18"/>
               <w:jc w:val="center"/>
               <w:rPr>
+                <w:b/>
+                <w:bCs/>
                 <w:sz w:val="32"/>
                 <w:szCs w:val="32"/>
               </w:rPr>
             </w:pPr>
             <w:r>
               <w:rPr>
+                <w:b/>
+                <w:bCs/>
                 <w:sz w:val="32"/>
                 <w:szCs w:val="32"/>
               </w:rPr>
@@ -293,6 +309,7 @@
                 <w:szCs w:val="36"/>
               </w:rPr>
             </w:pPr>
+            <w:proofErr w:type="spellStart"/>
             <w:r>
               <w:rPr>
                 <w:rFonts w:cs="Arial"/>
@@ -302,7 +319,19 @@
                 <w:szCs w:val="36"/>
                 <w:lang w:bidi="ml-IN"/>
               </w:rPr>
-              <w:t xml:space="preserve">Panchaati No. </w:t>
+              <w:t>Panchaati</w:t>
+            </w:r>
+            <w:proofErr w:type="spellEnd"/>
+            <w:r>
+              <w:rPr>
+                <w:rFonts w:cs="Arial"/>
+                <w:b/>
+                <w:bCs/>
+                <w:sz w:val="28"/>
+                <w:szCs w:val="36"/>
+                <w:lang w:bidi="ml-IN"/>
+              </w:rPr>
+              <w:t xml:space="preserve"> No. </w:t>
             </w:r>
             <w:r>
               <w:rPr>
@@ -877,18 +906,6 @@
         </w:rPr>
         <w:t>===============</w:t>
       </w:r>
-    </w:p>
-    <w:p>
-      <w:pPr>
-        <w:jc w:val="center"/>
-        <w:rPr>
-          <w:b/>
-          <w:bCs/>
-          <w:sz w:val="32"/>
-          <w:szCs w:val="32"/>
-          <w:u w:val="single"/>
-        </w:rPr>
-      </w:pPr>
     </w:p>
     <w:p>
       <w:pPr>
@@ -1209,6 +1226,7 @@
                 <w:szCs w:val="36"/>
               </w:rPr>
             </w:pPr>
+            <w:proofErr w:type="spellStart"/>
             <w:r>
               <w:rPr>
                 <w:rFonts w:cs="Arial"/>
@@ -1218,7 +1236,19 @@
                 <w:szCs w:val="36"/>
                 <w:lang w:bidi="ml-IN"/>
               </w:rPr>
-              <w:t xml:space="preserve">Panchaati No. </w:t>
+              <w:t>Panchaati</w:t>
+            </w:r>
+            <w:proofErr w:type="spellEnd"/>
+            <w:r>
+              <w:rPr>
+                <w:rFonts w:cs="Arial"/>
+                <w:b/>
+                <w:bCs/>
+                <w:sz w:val="28"/>
+                <w:szCs w:val="36"/>
+                <w:lang w:bidi="ml-IN"/>
+              </w:rPr>
+              <w:t xml:space="preserve"> No. </w:t>
             </w:r>
             <w:r>
               <w:rPr>
@@ -1862,6 +1892,7 @@
                 <w:lang w:val="en-IN" w:eastAsia="en-IN" w:bidi="ml-IN"/>
               </w:rPr>
             </w:pPr>
+            <w:proofErr w:type="spellStart"/>
             <w:r>
               <w:rPr>
                 <w:rFonts w:eastAsia="Times New Roman" w:cs="Arial"/>
@@ -1870,7 +1901,18 @@
                 <w:szCs w:val="32"/>
                 <w:lang w:val="en-IN" w:eastAsia="en-IN" w:bidi="ml-IN"/>
               </w:rPr>
-              <w:t xml:space="preserve">Panchaati No. </w:t>
+              <w:t>Panchaati</w:t>
+            </w:r>
+            <w:proofErr w:type="spellEnd"/>
+            <w:r>
+              <w:rPr>
+                <w:rFonts w:eastAsia="Times New Roman" w:cs="Arial"/>
+                <w:b/>
+                <w:sz w:val="32"/>
+                <w:szCs w:val="32"/>
+                <w:lang w:val="en-IN" w:eastAsia="en-IN" w:bidi="ml-IN"/>
+              </w:rPr>
+              <w:t xml:space="preserve"> No. </w:t>
             </w:r>
             <w:r>
               <w:rPr>
@@ -2282,7 +2324,6 @@
           <w:szCs w:val="32"/>
           <w:u w:val="single"/>
         </w:rPr>
-        <w:lastRenderedPageBreak/>
         <w:t>============</w:t>
       </w:r>
     </w:p>
@@ -2305,6 +2346,7 @@
           <w:szCs w:val="32"/>
           <w:u w:val="single"/>
         </w:rPr>
+        <w:lastRenderedPageBreak/>
         <w:t xml:space="preserve">TS Krama Paatam – TS 1.6 Tamil Corrections – Observed till </w:t>
       </w:r>
       <w:r>
@@ -2593,6 +2635,7 @@
                 <w:szCs w:val="36"/>
               </w:rPr>
             </w:pPr>
+            <w:proofErr w:type="spellStart"/>
             <w:r>
               <w:rPr>
                 <w:rFonts w:cs="Arial"/>
@@ -2602,7 +2645,19 @@
                 <w:szCs w:val="36"/>
                 <w:lang w:bidi="ml-IN"/>
               </w:rPr>
-              <w:t xml:space="preserve">Panchaati No. </w:t>
+              <w:t>Panchaati</w:t>
+            </w:r>
+            <w:proofErr w:type="spellEnd"/>
+            <w:r>
+              <w:rPr>
+                <w:rFonts w:cs="Arial"/>
+                <w:b/>
+                <w:bCs/>
+                <w:sz w:val="28"/>
+                <w:szCs w:val="36"/>
+                <w:lang w:bidi="ml-IN"/>
+              </w:rPr>
+              <w:t xml:space="preserve"> No. </w:t>
             </w:r>
             <w:r>
               <w:rPr>
@@ -3401,6 +3456,7 @@
                 <w:szCs w:val="36"/>
               </w:rPr>
             </w:pPr>
+            <w:proofErr w:type="spellStart"/>
             <w:r>
               <w:rPr>
                 <w:rFonts w:cs="Arial"/>
@@ -3410,7 +3466,19 @@
                 <w:szCs w:val="36"/>
                 <w:lang w:bidi="ml-IN"/>
               </w:rPr>
-              <w:t xml:space="preserve">Panchaati No. </w:t>
+              <w:t>Panchaati</w:t>
+            </w:r>
+            <w:proofErr w:type="spellEnd"/>
+            <w:r>
+              <w:rPr>
+                <w:rFonts w:cs="Arial"/>
+                <w:b/>
+                <w:bCs/>
+                <w:sz w:val="28"/>
+                <w:szCs w:val="36"/>
+                <w:lang w:bidi="ml-IN"/>
+              </w:rPr>
+              <w:t xml:space="preserve"> No. </w:t>
             </w:r>
             <w:r>
               <w:rPr>
@@ -4025,6 +4093,7 @@
           <w:szCs w:val="32"/>
           <w:u w:val="single"/>
         </w:rPr>
+        <w:lastRenderedPageBreak/>
         <w:t xml:space="preserve">TS </w:t>
       </w:r>
       <w:r>
@@ -4315,6 +4384,7 @@
                 <w:szCs w:val="36"/>
               </w:rPr>
             </w:pPr>
+            <w:proofErr w:type="spellStart"/>
             <w:r>
               <w:rPr>
                 <w:rFonts w:cs="Arial"/>
@@ -4324,7 +4394,19 @@
                 <w:szCs w:val="36"/>
                 <w:lang w:bidi="ml-IN"/>
               </w:rPr>
-              <w:t>Panchaati No. 22</w:t>
+              <w:t>Panchaati</w:t>
+            </w:r>
+            <w:proofErr w:type="spellEnd"/>
+            <w:r>
+              <w:rPr>
+                <w:rFonts w:cs="Arial"/>
+                <w:b/>
+                <w:bCs/>
+                <w:sz w:val="28"/>
+                <w:szCs w:val="36"/>
+                <w:lang w:bidi="ml-IN"/>
+              </w:rPr>
+              <w:t xml:space="preserve"> No. 22</w:t>
             </w:r>
           </w:p>
         </w:tc>
@@ -4964,6 +5046,7 @@
                 <w:szCs w:val="36"/>
               </w:rPr>
             </w:pPr>
+            <w:proofErr w:type="spellStart"/>
             <w:r>
               <w:rPr>
                 <w:rFonts w:cs="Arial"/>
@@ -4973,7 +5056,19 @@
                 <w:szCs w:val="36"/>
                 <w:lang w:bidi="ml-IN"/>
               </w:rPr>
-              <w:t>Panchaati No. 34</w:t>
+              <w:t>Panchaati</w:t>
+            </w:r>
+            <w:proofErr w:type="spellEnd"/>
+            <w:r>
+              <w:rPr>
+                <w:rFonts w:cs="Arial"/>
+                <w:b/>
+                <w:bCs/>
+                <w:sz w:val="28"/>
+                <w:szCs w:val="36"/>
+                <w:lang w:bidi="ml-IN"/>
+              </w:rPr>
+              <w:t xml:space="preserve"> No. 34</w:t>
             </w:r>
           </w:p>
         </w:tc>
@@ -5745,6 +5840,7 @@
                 <w:szCs w:val="36"/>
               </w:rPr>
             </w:pPr>
+            <w:proofErr w:type="spellStart"/>
             <w:r>
               <w:rPr>
                 <w:rFonts w:cs="Arial"/>
@@ -5754,7 +5850,19 @@
                 <w:szCs w:val="36"/>
                 <w:lang w:bidi="ml-IN"/>
               </w:rPr>
-              <w:t>Panchaati No. 40</w:t>
+              <w:t>Panchaati</w:t>
+            </w:r>
+            <w:proofErr w:type="spellEnd"/>
+            <w:r>
+              <w:rPr>
+                <w:rFonts w:cs="Arial"/>
+                <w:b/>
+                <w:bCs/>
+                <w:sz w:val="28"/>
+                <w:szCs w:val="36"/>
+                <w:lang w:bidi="ml-IN"/>
+              </w:rPr>
+              <w:t xml:space="preserve"> No. 40</w:t>
             </w:r>
           </w:p>
         </w:tc>
@@ -6436,6 +6544,7 @@
                 <w:szCs w:val="36"/>
               </w:rPr>
             </w:pPr>
+            <w:proofErr w:type="spellStart"/>
             <w:r>
               <w:rPr>
                 <w:rFonts w:cs="Arial"/>
@@ -6445,7 +6554,19 @@
                 <w:szCs w:val="36"/>
                 <w:lang w:bidi="ml-IN"/>
               </w:rPr>
-              <w:t>Panchaati No. 46</w:t>
+              <w:t>Panchaati</w:t>
+            </w:r>
+            <w:proofErr w:type="spellEnd"/>
+            <w:r>
+              <w:rPr>
+                <w:rFonts w:cs="Arial"/>
+                <w:b/>
+                <w:bCs/>
+                <w:sz w:val="28"/>
+                <w:szCs w:val="36"/>
+                <w:lang w:bidi="ml-IN"/>
+              </w:rPr>
+              <w:t xml:space="preserve"> No. 46</w:t>
             </w:r>
           </w:p>
         </w:tc>
@@ -7000,6 +7121,7 @@
           <w:szCs w:val="32"/>
           <w:u w:val="single"/>
         </w:rPr>
+        <w:lastRenderedPageBreak/>
         <w:t xml:space="preserve">TS </w:t>
       </w:r>
       <w:r>
@@ -7334,6 +7456,7 @@
                 <w:szCs w:val="36"/>
               </w:rPr>
             </w:pPr>
+            <w:proofErr w:type="spellStart"/>
             <w:r>
               <w:rPr>
                 <w:rFonts w:cs="Arial"/>
@@ -7343,7 +7466,19 @@
                 <w:szCs w:val="28"/>
                 <w:lang w:bidi="ml-IN"/>
               </w:rPr>
-              <w:t>Panchaati No. 5</w:t>
+              <w:t>Panchaati</w:t>
+            </w:r>
+            <w:proofErr w:type="spellEnd"/>
+            <w:r>
+              <w:rPr>
+                <w:rFonts w:cs="Arial"/>
+                <w:b/>
+                <w:bCs/>
+                <w:sz w:val="28"/>
+                <w:szCs w:val="28"/>
+                <w:lang w:bidi="ml-IN"/>
+              </w:rPr>
+              <w:t xml:space="preserve"> No. 5</w:t>
             </w:r>
           </w:p>
         </w:tc>
@@ -7638,7 +7773,25 @@
                 <w:sz w:val="28"/>
                 <w:szCs w:val="28"/>
               </w:rPr>
-              <w:t>(The word “agne”</w:t>
+              <w:t>(The word “</w:t>
+            </w:r>
+            <w:proofErr w:type="spellStart"/>
+            <w:r>
+              <w:rPr>
+                <w:b/>
+                <w:sz w:val="28"/>
+                <w:szCs w:val="28"/>
+              </w:rPr>
+              <w:t>agne</w:t>
+            </w:r>
+            <w:proofErr w:type="spellEnd"/>
+            <w:r>
+              <w:rPr>
+                <w:b/>
+                <w:sz w:val="28"/>
+                <w:szCs w:val="28"/>
+              </w:rPr>
+              <w:t>”</w:t>
             </w:r>
             <w:r>
               <w:rPr>
@@ -7664,8 +7817,18 @@
                 <w:sz w:val="28"/>
                 <w:szCs w:val="28"/>
               </w:rPr>
-              <w:t xml:space="preserve"> No avagraha</w:t>
-            </w:r>
+              <w:t xml:space="preserve"> No </w:t>
+            </w:r>
+            <w:proofErr w:type="spellStart"/>
+            <w:r>
+              <w:rPr>
+                <w:b/>
+                <w:sz w:val="28"/>
+                <w:szCs w:val="28"/>
+              </w:rPr>
+              <w:t>avagraha</w:t>
+            </w:r>
+            <w:proofErr w:type="spellEnd"/>
             <w:r>
               <w:rPr>
                 <w:b/>
@@ -7781,6 +7944,7 @@
                 <w:szCs w:val="36"/>
               </w:rPr>
             </w:pPr>
+            <w:proofErr w:type="spellStart"/>
             <w:r>
               <w:rPr>
                 <w:rFonts w:eastAsia="Times New Roman" w:cs="Arial"/>
@@ -7791,7 +7955,20 @@
                 <w:szCs w:val="28"/>
                 <w:lang w:val="en-IN" w:eastAsia="en-IN" w:bidi="ml-IN"/>
               </w:rPr>
-              <w:t>Panchaati No. 5</w:t>
+              <w:t>Panchaati</w:t>
+            </w:r>
+            <w:proofErr w:type="spellEnd"/>
+            <w:r>
+              <w:rPr>
+                <w:rFonts w:eastAsia="Times New Roman" w:cs="Arial"/>
+                <w:b/>
+                <w:bCs/>
+                <w:color w:val="000000"/>
+                <w:sz w:val="28"/>
+                <w:szCs w:val="28"/>
+                <w:lang w:val="en-IN" w:eastAsia="en-IN" w:bidi="ml-IN"/>
+              </w:rPr>
+              <w:t xml:space="preserve"> No. 5</w:t>
             </w:r>
           </w:p>
         </w:tc>
@@ -8318,7 +8495,25 @@
                 <w:sz w:val="28"/>
                 <w:szCs w:val="28"/>
               </w:rPr>
-              <w:t>(sentence ends here hence double “ruk stop”)</w:t>
+              <w:t>(sentence ends here hence double “</w:t>
+            </w:r>
+            <w:proofErr w:type="spellStart"/>
+            <w:r>
+              <w:rPr>
+                <w:b/>
+                <w:sz w:val="28"/>
+                <w:szCs w:val="28"/>
+              </w:rPr>
+              <w:t>ruk</w:t>
+            </w:r>
+            <w:proofErr w:type="spellEnd"/>
+            <w:r>
+              <w:rPr>
+                <w:b/>
+                <w:sz w:val="28"/>
+                <w:szCs w:val="28"/>
+              </w:rPr>
+              <w:t xml:space="preserve"> stop”)</w:t>
             </w:r>
           </w:p>
         </w:tc>
@@ -8368,6 +8563,7 @@
                 <w:szCs w:val="28"/>
               </w:rPr>
             </w:pPr>
+            <w:proofErr w:type="spellStart"/>
             <w:r>
               <w:rPr>
                 <w:rFonts w:cs="Arial"/>
@@ -8375,7 +8571,17 @@
                 <w:sz w:val="28"/>
                 <w:szCs w:val="28"/>
               </w:rPr>
-              <w:t>Panchaati 6</w:t>
+              <w:t>Panchaati</w:t>
+            </w:r>
+            <w:proofErr w:type="spellEnd"/>
+            <w:r>
+              <w:rPr>
+                <w:rFonts w:cs="Arial"/>
+                <w:b/>
+                <w:sz w:val="28"/>
+                <w:szCs w:val="28"/>
+              </w:rPr>
+              <w:t xml:space="preserve"> 6</w:t>
             </w:r>
           </w:p>
           <w:p>
@@ -9237,7 +9443,31 @@
                 <w:szCs w:val="32"/>
                 <w:lang w:bidi="ta-IN"/>
               </w:rPr>
-              <w:t>(No visargam before vowel - removed)</w:t>
+              <w:t xml:space="preserve">(No </w:t>
+            </w:r>
+            <w:proofErr w:type="spellStart"/>
+            <w:r>
+              <w:rPr>
+                <w:rFonts w:ascii="Latha" w:hAnsi="Latha" w:cs="Latha"/>
+                <w:b/>
+                <w:bCs/>
+                <w:sz w:val="32"/>
+                <w:szCs w:val="32"/>
+                <w:lang w:bidi="ta-IN"/>
+              </w:rPr>
+              <w:t>visargam</w:t>
+            </w:r>
+            <w:proofErr w:type="spellEnd"/>
+            <w:r>
+              <w:rPr>
+                <w:rFonts w:ascii="Latha" w:hAnsi="Latha" w:cs="Latha"/>
+                <w:b/>
+                <w:bCs/>
+                <w:sz w:val="32"/>
+                <w:szCs w:val="32"/>
+                <w:lang w:bidi="ta-IN"/>
+              </w:rPr>
+              <w:t xml:space="preserve"> before vowel - removed)</w:t>
             </w:r>
           </w:p>
         </w:tc>
@@ -9591,6 +9821,7 @@
               <w:autoSpaceDN w:val="0"/>
               <w:adjustRightInd w:val="0"/>
               <w:spacing w:before="0" w:line="240" w:lineRule="auto"/>
+              <w:ind w:right="-402"/>
               <w:rPr>
                 <w:rFonts w:ascii="BRH Devanagari Extra" w:hAnsi="BRH Devanagari Extra" w:cs="BRH Devanagari Extra"/>
                 <w:color w:val="000000"/>
@@ -9608,7 +9839,6 @@
                 <w:cs/>
                 <w:lang w:bidi="ta-IN"/>
               </w:rPr>
-              <w:lastRenderedPageBreak/>
               <w:t>த்வே</w:t>
             </w:r>
             <w:r>
@@ -9847,6 +10077,7 @@
                 <w:szCs w:val="28"/>
                 <w:lang w:val="en-IN" w:eastAsia="en-IN" w:bidi="ml-IN"/>
               </w:rPr>
+              <w:lastRenderedPageBreak/>
               <w:t>T.S.1.6.7.1 - Kramam</w:t>
             </w:r>
           </w:p>
@@ -9898,6 +10129,7 @@
                 <w:lang w:val="en-IN" w:eastAsia="en-IN" w:bidi="ml-IN"/>
               </w:rPr>
             </w:pPr>
+            <w:proofErr w:type="spellStart"/>
             <w:r>
               <w:rPr>
                 <w:rFonts w:eastAsia="Times New Roman" w:cs="Arial"/>
@@ -9908,7 +10140,20 @@
                 <w:szCs w:val="28"/>
                 <w:lang w:val="en-IN" w:eastAsia="en-IN" w:bidi="ml-IN"/>
               </w:rPr>
-              <w:t>Panchaati No. 21</w:t>
+              <w:t>Panchaati</w:t>
+            </w:r>
+            <w:proofErr w:type="spellEnd"/>
+            <w:r>
+              <w:rPr>
+                <w:rFonts w:eastAsia="Times New Roman" w:cs="Arial"/>
+                <w:b/>
+                <w:bCs/>
+                <w:color w:val="000000"/>
+                <w:sz w:val="28"/>
+                <w:szCs w:val="28"/>
+                <w:lang w:val="en-IN" w:eastAsia="en-IN" w:bidi="ml-IN"/>
+              </w:rPr>
+              <w:t xml:space="preserve"> No. 21</w:t>
             </w:r>
           </w:p>
         </w:tc>
@@ -10336,6 +10581,7 @@
                 <w:lang w:val="en-IN" w:eastAsia="en-IN" w:bidi="ml-IN"/>
               </w:rPr>
             </w:pPr>
+            <w:proofErr w:type="spellStart"/>
             <w:r>
               <w:rPr>
                 <w:rFonts w:eastAsia="Times New Roman" w:cs="Arial"/>
@@ -10346,7 +10592,20 @@
                 <w:szCs w:val="28"/>
                 <w:lang w:val="en-IN" w:eastAsia="en-IN" w:bidi="ml-IN"/>
               </w:rPr>
-              <w:t>Panchaati No. 31</w:t>
+              <w:t>Panchaati</w:t>
+            </w:r>
+            <w:proofErr w:type="spellEnd"/>
+            <w:r>
+              <w:rPr>
+                <w:rFonts w:eastAsia="Times New Roman" w:cs="Arial"/>
+                <w:b/>
+                <w:bCs/>
+                <w:color w:val="000000"/>
+                <w:sz w:val="28"/>
+                <w:szCs w:val="28"/>
+                <w:lang w:val="en-IN" w:eastAsia="en-IN" w:bidi="ml-IN"/>
+              </w:rPr>
+              <w:t xml:space="preserve"> No. 31</w:t>
             </w:r>
           </w:p>
         </w:tc>
@@ -10754,6 +11013,7 @@
                 <w:lang w:val="en-IN" w:eastAsia="en-IN" w:bidi="ml-IN"/>
               </w:rPr>
             </w:pPr>
+            <w:proofErr w:type="spellStart"/>
             <w:r>
               <w:rPr>
                 <w:rFonts w:eastAsia="Times New Roman" w:cs="Arial"/>
@@ -10764,7 +11024,20 @@
                 <w:szCs w:val="28"/>
                 <w:lang w:val="en-IN" w:eastAsia="en-IN" w:bidi="ml-IN"/>
               </w:rPr>
-              <w:t>Panchaati No. 35</w:t>
+              <w:t>Panchaati</w:t>
+            </w:r>
+            <w:proofErr w:type="spellEnd"/>
+            <w:r>
+              <w:rPr>
+                <w:rFonts w:eastAsia="Times New Roman" w:cs="Arial"/>
+                <w:b/>
+                <w:bCs/>
+                <w:color w:val="000000"/>
+                <w:sz w:val="28"/>
+                <w:szCs w:val="28"/>
+                <w:lang w:val="en-IN" w:eastAsia="en-IN" w:bidi="ml-IN"/>
+              </w:rPr>
+              <w:t xml:space="preserve"> No. 35</w:t>
             </w:r>
           </w:p>
         </w:tc>
@@ -10812,6 +11085,7 @@
               </w:rPr>
               <w:t>வீ</w:t>
             </w:r>
+            <w:proofErr w:type="spellStart"/>
             <w:r>
               <w:rPr>
                 <w:rFonts w:ascii="BRH Devanagari Extra" w:hAnsi="BRH Devanagari Extra" w:cs="Latha"/>
@@ -10833,6 +11107,7 @@
               </w:rPr>
               <w:t>è</w:t>
             </w:r>
+            <w:proofErr w:type="spellEnd"/>
             <w:r>
               <w:rPr>
                 <w:rFonts w:ascii="Latha" w:hAnsi="Latha" w:cs="Latha"/>
@@ -11136,6 +11411,7 @@
                 <w:szCs w:val="28"/>
               </w:rPr>
             </w:pPr>
+            <w:proofErr w:type="spellStart"/>
             <w:r>
               <w:rPr>
                 <w:rFonts w:cs="Arial"/>
@@ -11143,7 +11419,17 @@
                 <w:sz w:val="28"/>
                 <w:szCs w:val="28"/>
               </w:rPr>
-              <w:t>Panchaati 43 (at end)</w:t>
+              <w:t>Panchaati</w:t>
+            </w:r>
+            <w:proofErr w:type="spellEnd"/>
+            <w:r>
+              <w:rPr>
+                <w:rFonts w:cs="Arial"/>
+                <w:b/>
+                <w:sz w:val="28"/>
+                <w:szCs w:val="28"/>
+              </w:rPr>
+              <w:t xml:space="preserve"> 43 (at end)</w:t>
             </w:r>
           </w:p>
         </w:tc>
@@ -11319,7 +11605,31 @@
                 <w:szCs w:val="32"/>
                 <w:lang w:bidi="ta-IN"/>
               </w:rPr>
-              <w:t xml:space="preserve"> (Krama vaakyam count changes)</w:t>
+              <w:t xml:space="preserve"> (Krama </w:t>
+            </w:r>
+            <w:proofErr w:type="spellStart"/>
+            <w:r>
+              <w:rPr>
+                <w:rFonts w:ascii="Latha" w:hAnsi="Latha" w:cs="Latha"/>
+                <w:b/>
+                <w:bCs/>
+                <w:sz w:val="32"/>
+                <w:szCs w:val="32"/>
+                <w:lang w:bidi="ta-IN"/>
+              </w:rPr>
+              <w:t>vaakyam</w:t>
+            </w:r>
+            <w:proofErr w:type="spellEnd"/>
+            <w:r>
+              <w:rPr>
+                <w:rFonts w:ascii="Latha" w:hAnsi="Latha" w:cs="Latha"/>
+                <w:b/>
+                <w:bCs/>
+                <w:sz w:val="32"/>
+                <w:szCs w:val="32"/>
+                <w:lang w:bidi="ta-IN"/>
+              </w:rPr>
+              <w:t xml:space="preserve"> count changes)</w:t>
             </w:r>
           </w:p>
         </w:tc>
@@ -12264,6 +12574,7 @@
               </w:rPr>
               <w:t>(</w:t>
             </w:r>
+            <w:proofErr w:type="spellStart"/>
             <w:r>
               <w:rPr>
                 <w:rFonts w:cs="Arial"/>
@@ -12271,8 +12582,9 @@
                 <w:sz w:val="28"/>
                 <w:szCs w:val="28"/>
               </w:rPr>
-              <w:t>avagraha to indicate</w:t>
-            </w:r>
+              <w:t>avagraha</w:t>
+            </w:r>
+            <w:proofErr w:type="spellEnd"/>
             <w:r>
               <w:rPr>
                 <w:rFonts w:cs="Arial"/>
@@ -12280,7 +12592,36 @@
                 <w:sz w:val="28"/>
                 <w:szCs w:val="28"/>
               </w:rPr>
-              <w:t xml:space="preserve"> ‘A’ trikramam)</w:t>
+              <w:t xml:space="preserve"> to indicate</w:t>
+            </w:r>
+            <w:r>
+              <w:rPr>
+                <w:rFonts w:cs="Arial"/>
+                <w:color w:val="000000"/>
+                <w:sz w:val="28"/>
+                <w:szCs w:val="28"/>
+              </w:rPr>
+              <w:t xml:space="preserve"> ‘A’ </w:t>
+            </w:r>
+            <w:proofErr w:type="spellStart"/>
+            <w:r>
+              <w:rPr>
+                <w:rFonts w:cs="Arial"/>
+                <w:color w:val="000000"/>
+                <w:sz w:val="28"/>
+                <w:szCs w:val="28"/>
+              </w:rPr>
+              <w:t>trikramam</w:t>
+            </w:r>
+            <w:proofErr w:type="spellEnd"/>
+            <w:r>
+              <w:rPr>
+                <w:rFonts w:cs="Arial"/>
+                <w:color w:val="000000"/>
+                <w:sz w:val="28"/>
+                <w:szCs w:val="28"/>
+              </w:rPr>
+              <w:t>)</w:t>
             </w:r>
           </w:p>
         </w:tc>
@@ -12900,8 +13241,6 @@
       <w:headerReference w:type="default" r:id="rId8"/>
       <w:footerReference w:type="even" r:id="rId9"/>
       <w:footerReference w:type="default" r:id="rId10"/>
-      <w:headerReference w:type="first" r:id="rId11"/>
-      <w:footerReference w:type="first" r:id="rId12"/>
       <w:pgSz w:w="15840" w:h="12240" w:orient="landscape"/>
       <w:pgMar w:top="1440" w:right="1440" w:bottom="1440" w:left="1440" w:header="576" w:footer="576" w:gutter="0"/>
       <w:cols w:space="720"/>
@@ -12944,6 +13283,7 @@
       <w:pBdr>
         <w:top w:val="single" w:sz="4" w:space="1" w:color="auto"/>
       </w:pBdr>
+      <w:jc w:val="right"/>
     </w:pPr>
     <w:r>
       <w:rPr>
@@ -12987,6 +13327,9 @@
     </w:r>
     <w:r>
       <w:tab/>
+    </w:r>
+    <w:r>
+      <w:t xml:space="preserve">             </w:t>
     </w:r>
     <w:r>
       <w:rPr>
@@ -13085,6 +13428,7 @@
       <w:pBdr>
         <w:top w:val="single" w:sz="4" w:space="1" w:color="auto"/>
       </w:pBdr>
+      <w:jc w:val="right"/>
       <w:rPr>
         <w:b/>
         <w:bCs/>
@@ -13280,16 +13624,6 @@
 </w:ftr>
 </file>
 
-<file path=word/footer3.xml><?xml version="1.0" encoding="utf-8"?>
-<w:ftr xmlns:wpc="http://schemas.microsoft.com/office/word/2010/wordprocessingCanvas" xmlns:cx="http://schemas.microsoft.com/office/drawing/2014/chartex" xmlns:cx1="http://schemas.microsoft.com/office/drawing/2015/9/8/chartex" xmlns:cx2="http://schemas.microsoft.com/office/drawing/2015/10/21/chartex" xmlns:cx3="http://schemas.microsoft.com/office/drawing/2016/5/9/chartex" xmlns:cx4="http://schemas.microsoft.com/office/drawing/2016/5/10/chartex" xmlns:cx5="http://schemas.microsoft.com/office/drawing/2016/5/11/chartex" xmlns:cx6="http://schemas.microsoft.com/office/drawing/2016/5/12/chartex" xmlns:cx7="http://schemas.microsoft.com/office/drawing/2016/5/13/chartex" xmlns:cx8="http://schemas.microsoft.com/office/drawing/2016/5/14/chartex" xmlns:mc="http://schemas.openxmlformats.org/markup-compatibility/2006" xmlns:aink="http://schemas.microsoft.com/office/drawing/2016/ink" xmlns:am3d="http://schemas.microsoft.com/office/drawing/2017/model3d" xmlns:o="urn:schemas-microsoft-com:office:office" xmlns:oel="http://schemas.microsoft.com/office/2019/extlst" xmlns:r="http://schemas.openxmlformats.org/officeDocument/2006/relationships" xmlns:m="http://schemas.openxmlformats.org/officeDocument/2006/math" xmlns:v="urn:schemas-microsoft-com:vml" xmlns:wp14="http://schemas.microsoft.com/office/word/2010/wordprocessingDrawing" xmlns:wp="http://schemas.openxmlformats.org/drawingml/2006/wordprocessingDrawing" xmlns:w10="urn:schemas-microsoft-com:office:word" xmlns:w="http://schemas.openxmlformats.org/wordprocessingml/2006/main" xmlns:w14="http://schemas.microsoft.com/office/word/2010/wordml" xmlns:w15="http://schemas.microsoft.com/office/word/2012/wordml" xmlns:w16cex="http://schemas.microsoft.com/office/word/2018/wordml/cex" xmlns:w16cid="http://schemas.microsoft.com/office/word/2016/wordml/cid" xmlns:w16="http://schemas.microsoft.com/office/word/2018/wordml" xmlns:w16du="http://schemas.microsoft.com/office/word/2023/wordml/word16du" xmlns:w16sdtdh="http://schemas.microsoft.com/office/word/2020/wordml/sdtdatahash" xmlns:w16sdtfl="http://schemas.microsoft.com/office/word/2024/wordml/sdtformatlock" xmlns:w16se="http://schemas.microsoft.com/office/word/2015/wordml/symex" xmlns:wpg="http://schemas.microsoft.com/office/word/2010/wordprocessingGroup" xmlns:wpi="http://schemas.microsoft.com/office/word/2010/wordprocessingInk" xmlns:wne="http://schemas.microsoft.com/office/word/2006/wordml" xmlns:wps="http://schemas.microsoft.com/office/word/2010/wordprocessingShape" mc:Ignorable="w14 w15 w16se w16cid w16 w16cex w16sdtdh w16sdtfl w16du wp14">
-  <w:p>
-    <w:pPr>
-      <w:pStyle w:val="Footer"/>
-    </w:pPr>
-  </w:p>
-</w:ftr>
-</file>
-
 <file path=word/footnotes.xml><?xml version="1.0" encoding="utf-8"?>
 <w:footnotes xmlns:wpc="http://schemas.microsoft.com/office/word/2010/wordprocessingCanvas" xmlns:cx="http://schemas.microsoft.com/office/drawing/2014/chartex" xmlns:cx1="http://schemas.microsoft.com/office/drawing/2015/9/8/chartex" xmlns:cx2="http://schemas.microsoft.com/office/drawing/2015/10/21/chartex" xmlns:cx3="http://schemas.microsoft.com/office/drawing/2016/5/9/chartex" xmlns:cx4="http://schemas.microsoft.com/office/drawing/2016/5/10/chartex" xmlns:cx5="http://schemas.microsoft.com/office/drawing/2016/5/11/chartex" xmlns:cx6="http://schemas.microsoft.com/office/drawing/2016/5/12/chartex" xmlns:cx7="http://schemas.microsoft.com/office/drawing/2016/5/13/chartex" xmlns:cx8="http://schemas.microsoft.com/office/drawing/2016/5/14/chartex" xmlns:mc="http://schemas.openxmlformats.org/markup-compatibility/2006" xmlns:aink="http://schemas.microsoft.com/office/drawing/2016/ink" xmlns:am3d="http://schemas.microsoft.com/office/drawing/2017/model3d" xmlns:o="urn:schemas-microsoft-com:office:office" xmlns:oel="http://schemas.microsoft.com/office/2019/extlst" xmlns:r="http://schemas.openxmlformats.org/officeDocument/2006/relationships" xmlns:m="http://schemas.openxmlformats.org/officeDocument/2006/math" xmlns:v="urn:schemas-microsoft-com:vml" xmlns:wp14="http://schemas.microsoft.com/office/word/2010/wordprocessingDrawing" xmlns:wp="http://schemas.openxmlformats.org/drawingml/2006/wordprocessingDrawing" xmlns:w10="urn:schemas-microsoft-com:office:word" xmlns:w="http://schemas.openxmlformats.org/wordprocessingml/2006/main" xmlns:w14="http://schemas.microsoft.com/office/word/2010/wordml" xmlns:w15="http://schemas.microsoft.com/office/word/2012/wordml" xmlns:w16cex="http://schemas.microsoft.com/office/word/2018/wordml/cex" xmlns:w16cid="http://schemas.microsoft.com/office/word/2016/wordml/cid" xmlns:w16="http://schemas.microsoft.com/office/word/2018/wordml" xmlns:w16du="http://schemas.microsoft.com/office/word/2023/wordml/word16du" xmlns:w16sdtdh="http://schemas.microsoft.com/office/word/2020/wordml/sdtdatahash" xmlns:w16sdtfl="http://schemas.microsoft.com/office/word/2024/wordml/sdtformatlock" xmlns:w16se="http://schemas.microsoft.com/office/word/2015/wordml/symex" xmlns:wpg="http://schemas.microsoft.com/office/word/2010/wordprocessingGroup" xmlns:wpi="http://schemas.microsoft.com/office/word/2010/wordprocessingInk" xmlns:wne="http://schemas.microsoft.com/office/word/2006/wordml" xmlns:wps="http://schemas.microsoft.com/office/word/2010/wordprocessingShape" mc:Ignorable="w14 w15 w16se w16cid w16 w16cex w16sdtdh w16sdtfl w16du wp14">
   <w:footnote w:type="separator" w:id="-1">
@@ -13336,16 +13670,6 @@
       <w:pBdr>
         <w:bottom w:val="single" w:sz="4" w:space="1" w:color="auto"/>
       </w:pBdr>
-    </w:pPr>
-  </w:p>
-</w:hdr>
-</file>
-
-<file path=word/header3.xml><?xml version="1.0" encoding="utf-8"?>
-<w:hdr xmlns:wpc="http://schemas.microsoft.com/office/word/2010/wordprocessingCanvas" xmlns:cx="http://schemas.microsoft.com/office/drawing/2014/chartex" xmlns:cx1="http://schemas.microsoft.com/office/drawing/2015/9/8/chartex" xmlns:cx2="http://schemas.microsoft.com/office/drawing/2015/10/21/chartex" xmlns:cx3="http://schemas.microsoft.com/office/drawing/2016/5/9/chartex" xmlns:cx4="http://schemas.microsoft.com/office/drawing/2016/5/10/chartex" xmlns:cx5="http://schemas.microsoft.com/office/drawing/2016/5/11/chartex" xmlns:cx6="http://schemas.microsoft.com/office/drawing/2016/5/12/chartex" xmlns:cx7="http://schemas.microsoft.com/office/drawing/2016/5/13/chartex" xmlns:cx8="http://schemas.microsoft.com/office/drawing/2016/5/14/chartex" xmlns:mc="http://schemas.openxmlformats.org/markup-compatibility/2006" xmlns:aink="http://schemas.microsoft.com/office/drawing/2016/ink" xmlns:am3d="http://schemas.microsoft.com/office/drawing/2017/model3d" xmlns:o="urn:schemas-microsoft-com:office:office" xmlns:oel="http://schemas.microsoft.com/office/2019/extlst" xmlns:r="http://schemas.openxmlformats.org/officeDocument/2006/relationships" xmlns:m="http://schemas.openxmlformats.org/officeDocument/2006/math" xmlns:v="urn:schemas-microsoft-com:vml" xmlns:wp14="http://schemas.microsoft.com/office/word/2010/wordprocessingDrawing" xmlns:wp="http://schemas.openxmlformats.org/drawingml/2006/wordprocessingDrawing" xmlns:w10="urn:schemas-microsoft-com:office:word" xmlns:w="http://schemas.openxmlformats.org/wordprocessingml/2006/main" xmlns:w14="http://schemas.microsoft.com/office/word/2010/wordml" xmlns:w15="http://schemas.microsoft.com/office/word/2012/wordml" xmlns:w16cex="http://schemas.microsoft.com/office/word/2018/wordml/cex" xmlns:w16cid="http://schemas.microsoft.com/office/word/2016/wordml/cid" xmlns:w16="http://schemas.microsoft.com/office/word/2018/wordml" xmlns:w16du="http://schemas.microsoft.com/office/word/2023/wordml/word16du" xmlns:w16sdtdh="http://schemas.microsoft.com/office/word/2020/wordml/sdtdatahash" xmlns:w16sdtfl="http://schemas.microsoft.com/office/word/2024/wordml/sdtformatlock" xmlns:w16se="http://schemas.microsoft.com/office/word/2015/wordml/symex" xmlns:wpg="http://schemas.microsoft.com/office/word/2010/wordprocessingGroup" xmlns:wpi="http://schemas.microsoft.com/office/word/2010/wordprocessingInk" xmlns:wne="http://schemas.microsoft.com/office/word/2006/wordml" xmlns:wps="http://schemas.microsoft.com/office/word/2010/wordprocessingShape" mc:Ignorable="w14 w15 w16se w16cid w16 w16cex w16sdtdh w16sdtfl w16du wp14">
-  <w:p>
-    <w:pPr>
-      <w:pStyle w:val="Header"/>
     </w:pPr>
   </w:p>
 </w:hdr>

</xml_diff>